<commit_message>
Registrasi Perizinan bug + minor improvement
</commit_message>
<xml_diff>
--- a/template_surat_perizinan.docx
+++ b/template_surat_perizinan.docx
@@ -15,8 +15,8 @@
           <mc:Choice Requires="wpg">
             <w:drawing>
               <wp:inline distT="0" distB="0" distL="0" distR="0">
-                <wp:extent cx="6252852" cy="1062101"/>
-                <wp:effectExtent l="38100" t="0" r="0" b="43180"/>
+                <wp:extent cx="6252852" cy="971550"/>
+                <wp:effectExtent l="38100" t="0" r="0" b="38100"/>
                 <wp:docPr id="1006" name="Group 1006"/>
                 <wp:cNvGraphicFramePr/>
                 <a:graphic xmlns:a="http://schemas.openxmlformats.org/drawingml/2006/main">
@@ -26,7 +26,7 @@
                       <wpg:grpSpPr>
                         <a:xfrm>
                           <a:off x="0" y="0"/>
-                          <a:ext cx="6252852" cy="1062101"/>
+                          <a:ext cx="6252852" cy="971550"/>
                           <a:chOff x="0" y="0"/>
                           <a:chExt cx="6252852" cy="1062101"/>
                         </a:xfrm>
@@ -127,6 +127,7 @@
                                 </w:rPr>
                                 <w:t>{</w:t>
                               </w:r>
+                              <w:proofErr w:type="spellStart"/>
                               <w:r>
                                 <w:rPr>
                                   <w:rFonts w:ascii="Times New Roman" w:eastAsia="Times New Roman" w:hAnsi="Times New Roman" w:cs="Times New Roman"/>
@@ -135,6 +136,7 @@
                                 </w:rPr>
                                 <w:t>nama_kecamatan</w:t>
                               </w:r>
+                              <w:proofErr w:type="spellEnd"/>
                               <w:r>
                                 <w:rPr>
                                   <w:rFonts w:ascii="Times New Roman" w:eastAsia="Times New Roman" w:hAnsi="Times New Roman" w:cs="Times New Roman"/>
@@ -184,6 +186,7 @@
                                 </w:rPr>
                                 <w:t>{</w:t>
                               </w:r>
+                              <w:proofErr w:type="spellStart"/>
                               <w:r>
                                 <w:rPr>
                                   <w:rFonts w:ascii="Times New Roman" w:eastAsia="Times New Roman" w:hAnsi="Times New Roman" w:cs="Times New Roman"/>
@@ -192,6 +195,7 @@
                                 </w:rPr>
                                 <w:t>alamat_kecamatan</w:t>
                               </w:r>
+                              <w:proofErr w:type="spellEnd"/>
                               <w:r>
                                 <w:rPr>
                                   <w:rFonts w:ascii="Times New Roman" w:eastAsia="Times New Roman" w:hAnsi="Times New Roman" w:cs="Times New Roman"/>
@@ -206,7 +210,25 @@
                                   <w:b/>
                                   <w:sz w:val="20"/>
                                 </w:rPr>
-                                <w:t xml:space="preserve"> Telepon </w:t>
+                                <w:t xml:space="preserve"> </w:t>
+                              </w:r>
+                              <w:proofErr w:type="spellStart"/>
+                              <w:r>
+                                <w:rPr>
+                                  <w:rFonts w:ascii="Times New Roman" w:eastAsia="Times New Roman" w:hAnsi="Times New Roman" w:cs="Times New Roman"/>
+                                  <w:b/>
+                                  <w:sz w:val="20"/>
+                                </w:rPr>
+                                <w:t>Telepon</w:t>
+                              </w:r>
+                              <w:proofErr w:type="spellEnd"/>
+                              <w:r>
+                                <w:rPr>
+                                  <w:rFonts w:ascii="Times New Roman" w:eastAsia="Times New Roman" w:hAnsi="Times New Roman" w:cs="Times New Roman"/>
+                                  <w:b/>
+                                  <w:sz w:val="20"/>
+                                </w:rPr>
+                                <w:t xml:space="preserve"> </w:t>
                               </w:r>
                               <w:r>
                                 <w:rPr>
@@ -224,6 +246,7 @@
                                 </w:rPr>
                                 <w:t>{</w:t>
                               </w:r>
+                              <w:proofErr w:type="spellStart"/>
                               <w:r>
                                 <w:rPr>
                                   <w:rFonts w:ascii="Times New Roman" w:eastAsia="Times New Roman" w:hAnsi="Times New Roman" w:cs="Times New Roman"/>
@@ -232,6 +255,7 @@
                                 </w:rPr>
                                 <w:t>no_telp_kecamatan</w:t>
                               </w:r>
+                              <w:proofErr w:type="spellEnd"/>
                               <w:r>
                                 <w:rPr>
                                   <w:rFonts w:ascii="Times New Roman" w:eastAsia="Times New Roman" w:hAnsi="Times New Roman" w:cs="Times New Roman"/>
@@ -271,9 +295,11 @@
                               <w:r>
                                 <w:t>{</w:t>
                               </w:r>
+                              <w:proofErr w:type="spellStart"/>
                               <w:r>
                                 <w:t>website_kecamatan</w:t>
                               </w:r>
+                              <w:proofErr w:type="spellEnd"/>
                               <w:r>
                                 <w:t>}</w:t>
                               </w:r>
@@ -289,7 +315,7 @@
                         <wps:cNvSpPr/>
                         <wps:spPr>
                           <a:xfrm>
-                            <a:off x="5136188" y="877382"/>
+                            <a:off x="5136188" y="877381"/>
                             <a:ext cx="1116664" cy="148284"/>
                           </a:xfrm>
                           <a:prstGeom prst="rect">
@@ -302,12 +328,37 @@
                         <wps:txbx>
                           <w:txbxContent>
                             <w:p>
+                              <w:proofErr w:type="spellStart"/>
                               <w:r>
                                 <w:rPr>
                                   <w:rFonts w:ascii="Times New Roman" w:eastAsia="Times New Roman" w:hAnsi="Times New Roman" w:cs="Times New Roman"/>
                                   <w:sz w:val="20"/>
                                 </w:rPr>
-                                <w:t xml:space="preserve">Kode Pos </w:t>
+                                <w:t>Kode</w:t>
+                              </w:r>
+                              <w:proofErr w:type="spellEnd"/>
+                              <w:r>
+                                <w:rPr>
+                                  <w:rFonts w:ascii="Times New Roman" w:eastAsia="Times New Roman" w:hAnsi="Times New Roman" w:cs="Times New Roman"/>
+                                  <w:sz w:val="20"/>
+                                </w:rPr>
+                                <w:t xml:space="preserve"> </w:t>
+                              </w:r>
+                              <w:proofErr w:type="spellStart"/>
+                              <w:r>
+                                <w:rPr>
+                                  <w:rFonts w:ascii="Times New Roman" w:eastAsia="Times New Roman" w:hAnsi="Times New Roman" w:cs="Times New Roman"/>
+                                  <w:sz w:val="20"/>
+                                </w:rPr>
+                                <w:t>Pos</w:t>
+                              </w:r>
+                              <w:proofErr w:type="spellEnd"/>
+                              <w:r>
+                                <w:rPr>
+                                  <w:rFonts w:ascii="Times New Roman" w:eastAsia="Times New Roman" w:hAnsi="Times New Roman" w:cs="Times New Roman"/>
+                                  <w:sz w:val="20"/>
+                                </w:rPr>
+                                <w:t xml:space="preserve"> </w:t>
                               </w:r>
                               <w:r>
                                 <w:rPr>
@@ -323,6 +374,7 @@
                                 </w:rPr>
                                 <w:t>{</w:t>
                               </w:r>
+                              <w:proofErr w:type="spellStart"/>
                               <w:r>
                                 <w:rPr>
                                   <w:rFonts w:ascii="Times New Roman" w:eastAsia="Times New Roman" w:hAnsi="Times New Roman" w:cs="Times New Roman"/>
@@ -330,6 +382,7 @@
                                 </w:rPr>
                                 <w:t>kode_pos_kecamatan</w:t>
                               </w:r>
+                              <w:proofErr w:type="spellEnd"/>
                               <w:r>
                                 <w:rPr>
                                   <w:rFonts w:ascii="Times New Roman" w:eastAsia="Times New Roman" w:hAnsi="Times New Roman" w:cs="Times New Roman"/>
@@ -442,7 +495,7 @@
           </mc:Choice>
           <mc:Fallback>
             <w:pict>
-              <v:group id="Group 1006" o:spid="_x0000_s1026" style="width:492.35pt;height:83.65pt;mso-position-horizontal-relative:char;mso-position-vertical-relative:line" coordsize="62528,10621" o:gfxdata="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">
+              <v:group id="Group 1006" o:spid="_x0000_s1026" style="width:492.35pt;height:76.5pt;mso-position-horizontal-relative:char;mso-position-vertical-relative:line" coordsize="62528,10621" o:gfxdata="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">
                 <v:shapetype id="_x0000_t75" coordsize="21600,21600" o:spt="75" o:preferrelative="t" path="m@4@5l@4@11@9@11@9@5xe" filled="f" stroked="f">
                   <v:stroke joinstyle="miter"/>
                   <v:formulas>
@@ -751,8 +804,60 @@
           <w:b/>
           <w:sz w:val="20"/>
         </w:rPr>
-        <w:t>KEPUTUSAN CAMAT LOWOKWARU KOTA MALANG</w:t>
-      </w:r>
+        <w:t xml:space="preserve">KEPUTUSAN CAMAT </w:t>
+      </w:r>
+      <w:r>
+        <w:rPr>
+          <w:rFonts w:ascii="Times New Roman" w:eastAsia="Times New Roman" w:hAnsi="Times New Roman" w:cs="Times New Roman"/>
+          <w:b/>
+          <w:sz w:val="20"/>
+        </w:rPr>
+        <w:t>$</w:t>
+      </w:r>
+      <w:r>
+        <w:rPr>
+          <w:rFonts w:ascii="Times New Roman" w:eastAsia="Times New Roman" w:hAnsi="Times New Roman" w:cs="Times New Roman"/>
+          <w:b/>
+          <w:sz w:val="20"/>
+        </w:rPr>
+        <w:t>{</w:t>
+      </w:r>
+      <w:proofErr w:type="spellStart"/>
+      <w:r>
+        <w:rPr>
+          <w:rFonts w:ascii="Times New Roman" w:eastAsia="Times New Roman" w:hAnsi="Times New Roman" w:cs="Times New Roman"/>
+          <w:b/>
+          <w:sz w:val="20"/>
+        </w:rPr>
+        <w:t>nama_kecamatan</w:t>
+      </w:r>
+      <w:proofErr w:type="spellEnd"/>
+      <w:r>
+        <w:rPr>
+          <w:rFonts w:ascii="Times New Roman" w:eastAsia="Times New Roman" w:hAnsi="Times New Roman" w:cs="Times New Roman"/>
+          <w:b/>
+          <w:sz w:val="20"/>
+        </w:rPr>
+        <w:t>}</w:t>
+      </w:r>
+      <w:r>
+        <w:rPr>
+          <w:rFonts w:ascii="Times New Roman" w:eastAsia="Times New Roman" w:hAnsi="Times New Roman" w:cs="Times New Roman"/>
+          <w:b/>
+          <w:sz w:val="20"/>
+        </w:rPr>
+        <w:t xml:space="preserve"> </w:t>
+      </w:r>
+      <w:r>
+        <w:rPr>
+          <w:rFonts w:ascii="Times New Roman" w:eastAsia="Times New Roman" w:hAnsi="Times New Roman" w:cs="Times New Roman"/>
+          <w:b/>
+          <w:sz w:val="20"/>
+        </w:rPr>
+        <w:t>KOTA MALANG</w:t>
+      </w:r>
+      <w:bookmarkStart w:id="0" w:name="_GoBack"/>
+      <w:bookmarkEnd w:id="0"/>
     </w:p>
     <w:p>
       <w:pPr>
@@ -760,20 +865,30 @@
         <w:ind w:left="1259" w:hanging="10"/>
         <w:jc w:val="center"/>
       </w:pPr>
+      <w:proofErr w:type="gramStart"/>
       <w:r>
         <w:rPr>
           <w:rFonts w:ascii="Times New Roman" w:eastAsia="Times New Roman" w:hAnsi="Times New Roman" w:cs="Times New Roman"/>
           <w:b/>
           <w:sz w:val="20"/>
         </w:rPr>
-        <w:t xml:space="preserve">NOMOR : </w:t>
-      </w:r>
+        <w:t>NOMOR :</w:t>
+      </w:r>
+      <w:proofErr w:type="gramEnd"/>
       <w:r>
         <w:rPr>
           <w:rFonts w:ascii="Times New Roman" w:eastAsia="Times New Roman" w:hAnsi="Times New Roman" w:cs="Times New Roman"/>
           <w:b/>
           <w:sz w:val="20"/>
         </w:rPr>
+        <w:t xml:space="preserve"> </w:t>
+      </w:r>
+      <w:r>
+        <w:rPr>
+          <w:rFonts w:ascii="Times New Roman" w:eastAsia="Times New Roman" w:hAnsi="Times New Roman" w:cs="Times New Roman"/>
+          <w:b/>
+          <w:sz w:val="20"/>
+        </w:rPr>
         <w:t>$</w:t>
       </w:r>
       <w:r>
@@ -784,6 +899,7 @@
         </w:rPr>
         <w:t>{</w:t>
       </w:r>
+      <w:proofErr w:type="spellStart"/>
       <w:r>
         <w:rPr>
           <w:rFonts w:ascii="Times New Roman" w:eastAsia="Times New Roman" w:hAnsi="Times New Roman" w:cs="Times New Roman"/>
@@ -792,6 +908,7 @@
         </w:rPr>
         <w:t>no_surat_perizinan</w:t>
       </w:r>
+      <w:proofErr w:type="spellEnd"/>
       <w:r>
         <w:rPr>
           <w:rFonts w:ascii="Times New Roman" w:eastAsia="Times New Roman" w:hAnsi="Times New Roman" w:cs="Times New Roman"/>
@@ -853,6 +970,7 @@
         </w:rPr>
         <w:t>{</w:t>
       </w:r>
+      <w:proofErr w:type="spellStart"/>
       <w:r>
         <w:rPr>
           <w:rFonts w:ascii="Times New Roman" w:eastAsia="Times New Roman" w:hAnsi="Times New Roman" w:cs="Times New Roman"/>
@@ -861,6 +979,7 @@
         </w:rPr>
         <w:t>nama_kecamatan</w:t>
       </w:r>
+      <w:proofErr w:type="spellEnd"/>
       <w:r>
         <w:rPr>
           <w:rFonts w:ascii="Times New Roman" w:eastAsia="Times New Roman" w:hAnsi="Times New Roman" w:cs="Times New Roman"/>
@@ -906,6 +1025,7 @@
             </w:tcBorders>
           </w:tcPr>
           <w:p>
+            <w:proofErr w:type="spellStart"/>
             <w:r>
               <w:rPr>
                 <w:rFonts w:ascii="Times New Roman" w:eastAsia="Times New Roman" w:hAnsi="Times New Roman" w:cs="Times New Roman"/>
@@ -913,6 +1033,7 @@
               </w:rPr>
               <w:t>Menimbang</w:t>
             </w:r>
+            <w:proofErr w:type="spellEnd"/>
           </w:p>
         </w:tc>
         <w:tc>
@@ -967,19 +1088,124 @@
               <w:ind w:hanging="283"/>
               <w:jc w:val="both"/>
             </w:pPr>
-            <w:r>
-              <w:rPr>
-                <w:rFonts w:ascii="Times New Roman" w:eastAsia="Times New Roman" w:hAnsi="Times New Roman" w:cs="Times New Roman"/>
-                <w:sz w:val="20"/>
-              </w:rPr>
-              <w:t>Bahwa PERMOHONAN lain Penggunaan Tanah Maka</w:t>
-            </w:r>
-            <w:r>
-              <w:rPr>
-                <w:rFonts w:ascii="Times New Roman" w:eastAsia="Times New Roman" w:hAnsi="Times New Roman" w:cs="Times New Roman"/>
-                <w:sz w:val="20"/>
-              </w:rPr>
-              <w:t xml:space="preserve">m/Makam Tumpangan dari Sdr. </w:t>
+            <w:proofErr w:type="spellStart"/>
+            <w:r>
+              <w:rPr>
+                <w:rFonts w:ascii="Times New Roman" w:eastAsia="Times New Roman" w:hAnsi="Times New Roman" w:cs="Times New Roman"/>
+                <w:sz w:val="20"/>
+              </w:rPr>
+              <w:t>Bahwa</w:t>
+            </w:r>
+            <w:proofErr w:type="spellEnd"/>
+            <w:r>
+              <w:rPr>
+                <w:rFonts w:ascii="Times New Roman" w:eastAsia="Times New Roman" w:hAnsi="Times New Roman" w:cs="Times New Roman"/>
+                <w:sz w:val="20"/>
+              </w:rPr>
+              <w:t xml:space="preserve"> PERMOHONAN lain </w:t>
+            </w:r>
+            <w:proofErr w:type="spellStart"/>
+            <w:r>
+              <w:rPr>
+                <w:rFonts w:ascii="Times New Roman" w:eastAsia="Times New Roman" w:hAnsi="Times New Roman" w:cs="Times New Roman"/>
+                <w:sz w:val="20"/>
+              </w:rPr>
+              <w:t>Penggunaan</w:t>
+            </w:r>
+            <w:proofErr w:type="spellEnd"/>
+            <w:r>
+              <w:rPr>
+                <w:rFonts w:ascii="Times New Roman" w:eastAsia="Times New Roman" w:hAnsi="Times New Roman" w:cs="Times New Roman"/>
+                <w:sz w:val="20"/>
+              </w:rPr>
+              <w:t xml:space="preserve"> Tanah </w:t>
+            </w:r>
+            <w:proofErr w:type="spellStart"/>
+            <w:r>
+              <w:rPr>
+                <w:rFonts w:ascii="Times New Roman" w:eastAsia="Times New Roman" w:hAnsi="Times New Roman" w:cs="Times New Roman"/>
+                <w:sz w:val="20"/>
+              </w:rPr>
+              <w:t>Maka</w:t>
+            </w:r>
+            <w:r>
+              <w:rPr>
+                <w:rFonts w:ascii="Times New Roman" w:eastAsia="Times New Roman" w:hAnsi="Times New Roman" w:cs="Times New Roman"/>
+                <w:sz w:val="20"/>
+              </w:rPr>
+              <w:t>m</w:t>
+            </w:r>
+            <w:proofErr w:type="spellEnd"/>
+            <w:r>
+              <w:rPr>
+                <w:rFonts w:ascii="Times New Roman" w:eastAsia="Times New Roman" w:hAnsi="Times New Roman" w:cs="Times New Roman"/>
+                <w:sz w:val="20"/>
+              </w:rPr>
+              <w:t>/</w:t>
+            </w:r>
+            <w:proofErr w:type="spellStart"/>
+            <w:r>
+              <w:rPr>
+                <w:rFonts w:ascii="Times New Roman" w:eastAsia="Times New Roman" w:hAnsi="Times New Roman" w:cs="Times New Roman"/>
+                <w:sz w:val="20"/>
+              </w:rPr>
+              <w:t>Makam</w:t>
+            </w:r>
+            <w:proofErr w:type="spellEnd"/>
+            <w:r>
+              <w:rPr>
+                <w:rFonts w:ascii="Times New Roman" w:eastAsia="Times New Roman" w:hAnsi="Times New Roman" w:cs="Times New Roman"/>
+                <w:sz w:val="20"/>
+              </w:rPr>
+              <w:t xml:space="preserve"> </w:t>
+            </w:r>
+            <w:proofErr w:type="spellStart"/>
+            <w:r>
+              <w:rPr>
+                <w:rFonts w:ascii="Times New Roman" w:eastAsia="Times New Roman" w:hAnsi="Times New Roman" w:cs="Times New Roman"/>
+                <w:sz w:val="20"/>
+              </w:rPr>
+              <w:t>Tumpangan</w:t>
+            </w:r>
+            <w:proofErr w:type="spellEnd"/>
+            <w:r>
+              <w:rPr>
+                <w:rFonts w:ascii="Times New Roman" w:eastAsia="Times New Roman" w:hAnsi="Times New Roman" w:cs="Times New Roman"/>
+                <w:sz w:val="20"/>
+              </w:rPr>
+              <w:t xml:space="preserve"> </w:t>
+            </w:r>
+            <w:proofErr w:type="spellStart"/>
+            <w:r>
+              <w:rPr>
+                <w:rFonts w:ascii="Times New Roman" w:eastAsia="Times New Roman" w:hAnsi="Times New Roman" w:cs="Times New Roman"/>
+                <w:sz w:val="20"/>
+              </w:rPr>
+              <w:t>dari</w:t>
+            </w:r>
+            <w:proofErr w:type="spellEnd"/>
+            <w:r>
+              <w:rPr>
+                <w:rFonts w:ascii="Times New Roman" w:eastAsia="Times New Roman" w:hAnsi="Times New Roman" w:cs="Times New Roman"/>
+                <w:sz w:val="20"/>
+              </w:rPr>
+              <w:t xml:space="preserve"> </w:t>
+            </w:r>
+            <w:proofErr w:type="spellStart"/>
+            <w:r>
+              <w:rPr>
+                <w:rFonts w:ascii="Times New Roman" w:eastAsia="Times New Roman" w:hAnsi="Times New Roman" w:cs="Times New Roman"/>
+                <w:sz w:val="20"/>
+              </w:rPr>
+              <w:t>Sdr</w:t>
+            </w:r>
+            <w:proofErr w:type="spellEnd"/>
+            <w:r>
+              <w:rPr>
+                <w:rFonts w:ascii="Times New Roman" w:eastAsia="Times New Roman" w:hAnsi="Times New Roman" w:cs="Times New Roman"/>
+                <w:sz w:val="20"/>
+              </w:rPr>
+              <w:t xml:space="preserve">. </w:t>
             </w:r>
             <w:r>
               <w:rPr>
@@ -995,6 +1221,7 @@
               </w:rPr>
               <w:t>{</w:t>
             </w:r>
+            <w:proofErr w:type="spellStart"/>
             <w:r>
               <w:rPr>
                 <w:rFonts w:ascii="Times New Roman" w:eastAsia="Times New Roman" w:hAnsi="Times New Roman" w:cs="Times New Roman"/>
@@ -1002,13 +1229,31 @@
               </w:rPr>
               <w:t>nama_ahli_waris</w:t>
             </w:r>
-            <w:r>
-              <w:rPr>
-                <w:rFonts w:ascii="Times New Roman" w:eastAsia="Times New Roman" w:hAnsi="Times New Roman" w:cs="Times New Roman"/>
-                <w:sz w:val="20"/>
-              </w:rPr>
-              <w:t>} Tanggal ${</w:t>
-            </w:r>
+            <w:proofErr w:type="spellEnd"/>
+            <w:r>
+              <w:rPr>
+                <w:rFonts w:ascii="Times New Roman" w:eastAsia="Times New Roman" w:hAnsi="Times New Roman" w:cs="Times New Roman"/>
+                <w:sz w:val="20"/>
+              </w:rPr>
+              <w:t xml:space="preserve">} </w:t>
+            </w:r>
+            <w:proofErr w:type="spellStart"/>
+            <w:r>
+              <w:rPr>
+                <w:rFonts w:ascii="Times New Roman" w:eastAsia="Times New Roman" w:hAnsi="Times New Roman" w:cs="Times New Roman"/>
+                <w:sz w:val="20"/>
+              </w:rPr>
+              <w:t>Tanggal</w:t>
+            </w:r>
+            <w:proofErr w:type="spellEnd"/>
+            <w:r>
+              <w:rPr>
+                <w:rFonts w:ascii="Times New Roman" w:eastAsia="Times New Roman" w:hAnsi="Times New Roman" w:cs="Times New Roman"/>
+                <w:sz w:val="20"/>
+              </w:rPr>
+              <w:t xml:space="preserve"> ${</w:t>
+            </w:r>
+            <w:proofErr w:type="spellStart"/>
             <w:r>
               <w:rPr>
                 <w:rFonts w:ascii="Times New Roman" w:eastAsia="Times New Roman" w:hAnsi="Times New Roman" w:cs="Times New Roman"/>
@@ -1016,6 +1261,7 @@
               </w:rPr>
               <w:t>tanggal_surat_permohonan</w:t>
             </w:r>
+            <w:proofErr w:type="spellEnd"/>
             <w:r>
               <w:rPr>
                 <w:rFonts w:ascii="Times New Roman" w:eastAsia="Times New Roman" w:hAnsi="Times New Roman" w:cs="Times New Roman"/>
@@ -1028,20 +1274,118 @@
                 <w:rFonts w:ascii="Times New Roman" w:eastAsia="Times New Roman" w:hAnsi="Times New Roman" w:cs="Times New Roman"/>
                 <w:sz w:val="20"/>
               </w:rPr>
-              <w:t xml:space="preserve"> Walikota Malang Nomor 12 Tahun 2015 tentang Tata Cara Pelayanan</w:t>
-            </w:r>
+              <w:t xml:space="preserve"> </w:t>
+            </w:r>
+            <w:proofErr w:type="spellStart"/>
+            <w:r>
+              <w:rPr>
+                <w:rFonts w:ascii="Times New Roman" w:eastAsia="Times New Roman" w:hAnsi="Times New Roman" w:cs="Times New Roman"/>
+                <w:sz w:val="20"/>
+              </w:rPr>
+              <w:t>Walikota</w:t>
+            </w:r>
+            <w:proofErr w:type="spellEnd"/>
+            <w:r>
+              <w:rPr>
+                <w:rFonts w:ascii="Times New Roman" w:eastAsia="Times New Roman" w:hAnsi="Times New Roman" w:cs="Times New Roman"/>
+                <w:sz w:val="20"/>
+              </w:rPr>
+              <w:t xml:space="preserve"> Malang </w:t>
+            </w:r>
+            <w:proofErr w:type="spellStart"/>
+            <w:r>
+              <w:rPr>
+                <w:rFonts w:ascii="Times New Roman" w:eastAsia="Times New Roman" w:hAnsi="Times New Roman" w:cs="Times New Roman"/>
+                <w:sz w:val="20"/>
+              </w:rPr>
+              <w:t>Nomor</w:t>
+            </w:r>
+            <w:proofErr w:type="spellEnd"/>
+            <w:r>
+              <w:rPr>
+                <w:rFonts w:ascii="Times New Roman" w:eastAsia="Times New Roman" w:hAnsi="Times New Roman" w:cs="Times New Roman"/>
+                <w:sz w:val="20"/>
+              </w:rPr>
+              <w:t xml:space="preserve"> 12 </w:t>
+            </w:r>
+            <w:proofErr w:type="spellStart"/>
+            <w:r>
+              <w:rPr>
+                <w:rFonts w:ascii="Times New Roman" w:eastAsia="Times New Roman" w:hAnsi="Times New Roman" w:cs="Times New Roman"/>
+                <w:sz w:val="20"/>
+              </w:rPr>
+              <w:t>Tahun</w:t>
+            </w:r>
+            <w:proofErr w:type="spellEnd"/>
+            <w:r>
+              <w:rPr>
+                <w:rFonts w:ascii="Times New Roman" w:eastAsia="Times New Roman" w:hAnsi="Times New Roman" w:cs="Times New Roman"/>
+                <w:sz w:val="20"/>
+              </w:rPr>
+              <w:t xml:space="preserve"> 2015 </w:t>
+            </w:r>
+            <w:proofErr w:type="spellStart"/>
+            <w:r>
+              <w:rPr>
+                <w:rFonts w:ascii="Times New Roman" w:eastAsia="Times New Roman" w:hAnsi="Times New Roman" w:cs="Times New Roman"/>
+                <w:sz w:val="20"/>
+              </w:rPr>
+              <w:t>tentang</w:t>
+            </w:r>
+            <w:proofErr w:type="spellEnd"/>
+            <w:r>
+              <w:rPr>
+                <w:rFonts w:ascii="Times New Roman" w:eastAsia="Times New Roman" w:hAnsi="Times New Roman" w:cs="Times New Roman"/>
+                <w:sz w:val="20"/>
+              </w:rPr>
+              <w:t xml:space="preserve"> Tata Cara </w:t>
+            </w:r>
+            <w:proofErr w:type="spellStart"/>
+            <w:r>
+              <w:rPr>
+                <w:rFonts w:ascii="Times New Roman" w:eastAsia="Times New Roman" w:hAnsi="Times New Roman" w:cs="Times New Roman"/>
+                <w:sz w:val="20"/>
+              </w:rPr>
+              <w:t>Pelayanan</w:t>
+            </w:r>
+            <w:proofErr w:type="spellEnd"/>
           </w:p>
           <w:p>
             <w:pPr>
               <w:spacing w:after="31"/>
               <w:ind w:left="283"/>
             </w:pPr>
-            <w:r>
-              <w:rPr>
-                <w:rFonts w:ascii="Times New Roman" w:eastAsia="Times New Roman" w:hAnsi="Times New Roman" w:cs="Times New Roman"/>
-                <w:sz w:val="20"/>
-              </w:rPr>
-              <w:t>Perizinan di Kecamatan;</w:t>
+            <w:proofErr w:type="spellStart"/>
+            <w:r>
+              <w:rPr>
+                <w:rFonts w:ascii="Times New Roman" w:eastAsia="Times New Roman" w:hAnsi="Times New Roman" w:cs="Times New Roman"/>
+                <w:sz w:val="20"/>
+              </w:rPr>
+              <w:t>Perizinan</w:t>
+            </w:r>
+            <w:proofErr w:type="spellEnd"/>
+            <w:r>
+              <w:rPr>
+                <w:rFonts w:ascii="Times New Roman" w:eastAsia="Times New Roman" w:hAnsi="Times New Roman" w:cs="Times New Roman"/>
+                <w:sz w:val="20"/>
+              </w:rPr>
+              <w:t xml:space="preserve"> di </w:t>
+            </w:r>
+            <w:proofErr w:type="spellStart"/>
+            <w:r>
+              <w:rPr>
+                <w:rFonts w:ascii="Times New Roman" w:eastAsia="Times New Roman" w:hAnsi="Times New Roman" w:cs="Times New Roman"/>
+                <w:sz w:val="20"/>
+              </w:rPr>
+              <w:t>Kecamatan</w:t>
+            </w:r>
+            <w:proofErr w:type="spellEnd"/>
+            <w:r>
+              <w:rPr>
+                <w:rFonts w:ascii="Times New Roman" w:eastAsia="Times New Roman" w:hAnsi="Times New Roman" w:cs="Times New Roman"/>
+                <w:sz w:val="20"/>
+              </w:rPr>
+              <w:t>;</w:t>
             </w:r>
           </w:p>
           <w:p>
@@ -1054,19 +1398,124 @@
               <w:ind w:hanging="283"/>
               <w:jc w:val="both"/>
             </w:pPr>
-            <w:r>
-              <w:rPr>
-                <w:rFonts w:ascii="Times New Roman" w:eastAsia="Times New Roman" w:hAnsi="Times New Roman" w:cs="Times New Roman"/>
-                <w:sz w:val="20"/>
-              </w:rPr>
-              <w:t>Bahwa sesuai rekomendasi Dinas Perumahan Dan</w:t>
-            </w:r>
-            <w:r>
-              <w:rPr>
-                <w:rFonts w:ascii="Times New Roman" w:eastAsia="Times New Roman" w:hAnsi="Times New Roman" w:cs="Times New Roman"/>
-                <w:sz w:val="20"/>
-              </w:rPr>
-              <w:t xml:space="preserve"> Kawasan Permukiman No. </w:t>
+            <w:proofErr w:type="spellStart"/>
+            <w:r>
+              <w:rPr>
+                <w:rFonts w:ascii="Times New Roman" w:eastAsia="Times New Roman" w:hAnsi="Times New Roman" w:cs="Times New Roman"/>
+                <w:sz w:val="20"/>
+              </w:rPr>
+              <w:t>Bahwa</w:t>
+            </w:r>
+            <w:proofErr w:type="spellEnd"/>
+            <w:r>
+              <w:rPr>
+                <w:rFonts w:ascii="Times New Roman" w:eastAsia="Times New Roman" w:hAnsi="Times New Roman" w:cs="Times New Roman"/>
+                <w:sz w:val="20"/>
+              </w:rPr>
+              <w:t xml:space="preserve"> </w:t>
+            </w:r>
+            <w:proofErr w:type="spellStart"/>
+            <w:r>
+              <w:rPr>
+                <w:rFonts w:ascii="Times New Roman" w:eastAsia="Times New Roman" w:hAnsi="Times New Roman" w:cs="Times New Roman"/>
+                <w:sz w:val="20"/>
+              </w:rPr>
+              <w:t>sesuai</w:t>
+            </w:r>
+            <w:proofErr w:type="spellEnd"/>
+            <w:r>
+              <w:rPr>
+                <w:rFonts w:ascii="Times New Roman" w:eastAsia="Times New Roman" w:hAnsi="Times New Roman" w:cs="Times New Roman"/>
+                <w:sz w:val="20"/>
+              </w:rPr>
+              <w:t xml:space="preserve"> </w:t>
+            </w:r>
+            <w:proofErr w:type="spellStart"/>
+            <w:r>
+              <w:rPr>
+                <w:rFonts w:ascii="Times New Roman" w:eastAsia="Times New Roman" w:hAnsi="Times New Roman" w:cs="Times New Roman"/>
+                <w:sz w:val="20"/>
+              </w:rPr>
+              <w:t>rekomendasi</w:t>
+            </w:r>
+            <w:proofErr w:type="spellEnd"/>
+            <w:r>
+              <w:rPr>
+                <w:rFonts w:ascii="Times New Roman" w:eastAsia="Times New Roman" w:hAnsi="Times New Roman" w:cs="Times New Roman"/>
+                <w:sz w:val="20"/>
+              </w:rPr>
+              <w:t xml:space="preserve"> </w:t>
+            </w:r>
+            <w:proofErr w:type="spellStart"/>
+            <w:r>
+              <w:rPr>
+                <w:rFonts w:ascii="Times New Roman" w:eastAsia="Times New Roman" w:hAnsi="Times New Roman" w:cs="Times New Roman"/>
+                <w:sz w:val="20"/>
+              </w:rPr>
+              <w:t>Dinas</w:t>
+            </w:r>
+            <w:proofErr w:type="spellEnd"/>
+            <w:r>
+              <w:rPr>
+                <w:rFonts w:ascii="Times New Roman" w:eastAsia="Times New Roman" w:hAnsi="Times New Roman" w:cs="Times New Roman"/>
+                <w:sz w:val="20"/>
+              </w:rPr>
+              <w:t xml:space="preserve"> </w:t>
+            </w:r>
+            <w:proofErr w:type="spellStart"/>
+            <w:r>
+              <w:rPr>
+                <w:rFonts w:ascii="Times New Roman" w:eastAsia="Times New Roman" w:hAnsi="Times New Roman" w:cs="Times New Roman"/>
+                <w:sz w:val="20"/>
+              </w:rPr>
+              <w:t>Perumahan</w:t>
+            </w:r>
+            <w:proofErr w:type="spellEnd"/>
+            <w:r>
+              <w:rPr>
+                <w:rFonts w:ascii="Times New Roman" w:eastAsia="Times New Roman" w:hAnsi="Times New Roman" w:cs="Times New Roman"/>
+                <w:sz w:val="20"/>
+              </w:rPr>
+              <w:t xml:space="preserve"> Dan</w:t>
+            </w:r>
+            <w:r>
+              <w:rPr>
+                <w:rFonts w:ascii="Times New Roman" w:eastAsia="Times New Roman" w:hAnsi="Times New Roman" w:cs="Times New Roman"/>
+                <w:sz w:val="20"/>
+              </w:rPr>
+              <w:t xml:space="preserve"> </w:t>
+            </w:r>
+            <w:proofErr w:type="spellStart"/>
+            <w:r>
+              <w:rPr>
+                <w:rFonts w:ascii="Times New Roman" w:eastAsia="Times New Roman" w:hAnsi="Times New Roman" w:cs="Times New Roman"/>
+                <w:sz w:val="20"/>
+              </w:rPr>
+              <w:t>Kawasan</w:t>
+            </w:r>
+            <w:proofErr w:type="spellEnd"/>
+            <w:r>
+              <w:rPr>
+                <w:rFonts w:ascii="Times New Roman" w:eastAsia="Times New Roman" w:hAnsi="Times New Roman" w:cs="Times New Roman"/>
+                <w:sz w:val="20"/>
+              </w:rPr>
+              <w:t xml:space="preserve"> </w:t>
+            </w:r>
+            <w:proofErr w:type="spellStart"/>
+            <w:r>
+              <w:rPr>
+                <w:rFonts w:ascii="Times New Roman" w:eastAsia="Times New Roman" w:hAnsi="Times New Roman" w:cs="Times New Roman"/>
+                <w:sz w:val="20"/>
+              </w:rPr>
+              <w:t>Permukiman</w:t>
+            </w:r>
+            <w:proofErr w:type="spellEnd"/>
+            <w:r>
+              <w:rPr>
+                <w:rFonts w:ascii="Times New Roman" w:eastAsia="Times New Roman" w:hAnsi="Times New Roman" w:cs="Times New Roman"/>
+                <w:sz w:val="20"/>
+              </w:rPr>
+              <w:t xml:space="preserve"> No. </w:t>
             </w:r>
             <w:r>
               <w:rPr>
@@ -1080,7 +1529,15 @@
                 <w:rFonts w:ascii="Times New Roman" w:eastAsia="Times New Roman" w:hAnsi="Times New Roman" w:cs="Times New Roman"/>
                 <w:sz w:val="20"/>
               </w:rPr>
-              <w:t>{no</w:t>
+              <w:t>{</w:t>
+            </w:r>
+            <w:proofErr w:type="spellStart"/>
+            <w:r>
+              <w:rPr>
+                <w:rFonts w:ascii="Times New Roman" w:eastAsia="Times New Roman" w:hAnsi="Times New Roman" w:cs="Times New Roman"/>
+                <w:sz w:val="20"/>
+              </w:rPr>
+              <w:t>no</w:t>
             </w:r>
             <w:r>
               <w:rPr>
@@ -1089,6 +1546,7 @@
               </w:rPr>
               <w:t>_surat_permohonan</w:t>
             </w:r>
+            <w:proofErr w:type="spellEnd"/>
             <w:r>
               <w:rPr>
                 <w:rFonts w:ascii="Times New Roman" w:eastAsia="Times New Roman" w:hAnsi="Times New Roman" w:cs="Times New Roman"/>
@@ -1101,8 +1559,17 @@
                 <w:rFonts w:ascii="Times New Roman" w:eastAsia="Times New Roman" w:hAnsi="Times New Roman" w:cs="Times New Roman"/>
                 <w:sz w:val="20"/>
               </w:rPr>
-              <w:t xml:space="preserve"> Tanggal</w:t>
-            </w:r>
+              <w:t xml:space="preserve"> </w:t>
+            </w:r>
+            <w:proofErr w:type="spellStart"/>
+            <w:r>
+              <w:rPr>
+                <w:rFonts w:ascii="Times New Roman" w:eastAsia="Times New Roman" w:hAnsi="Times New Roman" w:cs="Times New Roman"/>
+                <w:sz w:val="20"/>
+              </w:rPr>
+              <w:t>Tanggal</w:t>
+            </w:r>
+            <w:proofErr w:type="spellEnd"/>
           </w:p>
           <w:p>
             <w:pPr>
@@ -1123,6 +1590,7 @@
               </w:rPr>
               <w:t>{</w:t>
             </w:r>
+            <w:proofErr w:type="spellStart"/>
             <w:r>
               <w:rPr>
                 <w:rFonts w:ascii="Times New Roman" w:eastAsia="Times New Roman" w:hAnsi="Times New Roman" w:cs="Times New Roman"/>
@@ -1130,6 +1598,7 @@
               </w:rPr>
               <w:t>tanggal_surat_permohonan</w:t>
             </w:r>
+            <w:proofErr w:type="spellEnd"/>
             <w:r>
               <w:rPr>
                 <w:rFonts w:ascii="Times New Roman" w:eastAsia="Times New Roman" w:hAnsi="Times New Roman" w:cs="Times New Roman"/>
@@ -1142,7 +1611,87 @@
                 <w:rFonts w:ascii="Times New Roman" w:eastAsia="Times New Roman" w:hAnsi="Times New Roman" w:cs="Times New Roman"/>
                 <w:sz w:val="20"/>
               </w:rPr>
-              <w:t xml:space="preserve"> perihal Perpanjangan Ijin Penggunaan Tanah Makam;</w:t>
+              <w:t xml:space="preserve"> </w:t>
+            </w:r>
+            <w:proofErr w:type="spellStart"/>
+            <w:r>
+              <w:rPr>
+                <w:rFonts w:ascii="Times New Roman" w:eastAsia="Times New Roman" w:hAnsi="Times New Roman" w:cs="Times New Roman"/>
+                <w:sz w:val="20"/>
+              </w:rPr>
+              <w:t>perihal</w:t>
+            </w:r>
+            <w:proofErr w:type="spellEnd"/>
+            <w:r>
+              <w:rPr>
+                <w:rFonts w:ascii="Times New Roman" w:eastAsia="Times New Roman" w:hAnsi="Times New Roman" w:cs="Times New Roman"/>
+                <w:sz w:val="20"/>
+              </w:rPr>
+              <w:t xml:space="preserve"> </w:t>
+            </w:r>
+            <w:proofErr w:type="spellStart"/>
+            <w:r>
+              <w:rPr>
+                <w:rFonts w:ascii="Times New Roman" w:eastAsia="Times New Roman" w:hAnsi="Times New Roman" w:cs="Times New Roman"/>
+                <w:sz w:val="20"/>
+              </w:rPr>
+              <w:t>Perpanjangan</w:t>
+            </w:r>
+            <w:proofErr w:type="spellEnd"/>
+            <w:r>
+              <w:rPr>
+                <w:rFonts w:ascii="Times New Roman" w:eastAsia="Times New Roman" w:hAnsi="Times New Roman" w:cs="Times New Roman"/>
+                <w:sz w:val="20"/>
+              </w:rPr>
+              <w:t xml:space="preserve"> </w:t>
+            </w:r>
+            <w:proofErr w:type="spellStart"/>
+            <w:r>
+              <w:rPr>
+                <w:rFonts w:ascii="Times New Roman" w:eastAsia="Times New Roman" w:hAnsi="Times New Roman" w:cs="Times New Roman"/>
+                <w:sz w:val="20"/>
+              </w:rPr>
+              <w:t>Ijin</w:t>
+            </w:r>
+            <w:proofErr w:type="spellEnd"/>
+            <w:r>
+              <w:rPr>
+                <w:rFonts w:ascii="Times New Roman" w:eastAsia="Times New Roman" w:hAnsi="Times New Roman" w:cs="Times New Roman"/>
+                <w:sz w:val="20"/>
+              </w:rPr>
+              <w:t xml:space="preserve"> </w:t>
+            </w:r>
+            <w:proofErr w:type="spellStart"/>
+            <w:r>
+              <w:rPr>
+                <w:rFonts w:ascii="Times New Roman" w:eastAsia="Times New Roman" w:hAnsi="Times New Roman" w:cs="Times New Roman"/>
+                <w:sz w:val="20"/>
+              </w:rPr>
+              <w:t>Penggunaan</w:t>
+            </w:r>
+            <w:proofErr w:type="spellEnd"/>
+            <w:r>
+              <w:rPr>
+                <w:rFonts w:ascii="Times New Roman" w:eastAsia="Times New Roman" w:hAnsi="Times New Roman" w:cs="Times New Roman"/>
+                <w:sz w:val="20"/>
+              </w:rPr>
+              <w:t xml:space="preserve"> Tanah </w:t>
+            </w:r>
+            <w:proofErr w:type="spellStart"/>
+            <w:r>
+              <w:rPr>
+                <w:rFonts w:ascii="Times New Roman" w:eastAsia="Times New Roman" w:hAnsi="Times New Roman" w:cs="Times New Roman"/>
+                <w:sz w:val="20"/>
+              </w:rPr>
+              <w:t>Makam</w:t>
+            </w:r>
+            <w:proofErr w:type="spellEnd"/>
+            <w:r>
+              <w:rPr>
+                <w:rFonts w:ascii="Times New Roman" w:eastAsia="Times New Roman" w:hAnsi="Times New Roman" w:cs="Times New Roman"/>
+                <w:sz w:val="20"/>
+              </w:rPr>
+              <w:t>;</w:t>
             </w:r>
           </w:p>
           <w:p>
@@ -1155,25 +1704,315 @@
               <w:ind w:hanging="283"/>
               <w:jc w:val="both"/>
             </w:pPr>
-            <w:r>
-              <w:rPr>
-                <w:rFonts w:ascii="Times New Roman" w:eastAsia="Times New Roman" w:hAnsi="Times New Roman" w:cs="Times New Roman"/>
-                <w:sz w:val="20"/>
-              </w:rPr>
-              <w:t>Bahwa berdasarkan pertimbangan sebagaimana dimaksud dalam huruf a dan b perlu menetapkan</w:t>
-            </w:r>
+            <w:proofErr w:type="spellStart"/>
+            <w:r>
+              <w:rPr>
+                <w:rFonts w:ascii="Times New Roman" w:eastAsia="Times New Roman" w:hAnsi="Times New Roman" w:cs="Times New Roman"/>
+                <w:sz w:val="20"/>
+              </w:rPr>
+              <w:t>Bahwa</w:t>
+            </w:r>
+            <w:proofErr w:type="spellEnd"/>
+            <w:r>
+              <w:rPr>
+                <w:rFonts w:ascii="Times New Roman" w:eastAsia="Times New Roman" w:hAnsi="Times New Roman" w:cs="Times New Roman"/>
+                <w:sz w:val="20"/>
+              </w:rPr>
+              <w:t xml:space="preserve"> </w:t>
+            </w:r>
+            <w:proofErr w:type="spellStart"/>
+            <w:r>
+              <w:rPr>
+                <w:rFonts w:ascii="Times New Roman" w:eastAsia="Times New Roman" w:hAnsi="Times New Roman" w:cs="Times New Roman"/>
+                <w:sz w:val="20"/>
+              </w:rPr>
+              <w:t>berdasarkan</w:t>
+            </w:r>
+            <w:proofErr w:type="spellEnd"/>
+            <w:r>
+              <w:rPr>
+                <w:rFonts w:ascii="Times New Roman" w:eastAsia="Times New Roman" w:hAnsi="Times New Roman" w:cs="Times New Roman"/>
+                <w:sz w:val="20"/>
+              </w:rPr>
+              <w:t xml:space="preserve"> </w:t>
+            </w:r>
+            <w:proofErr w:type="spellStart"/>
+            <w:r>
+              <w:rPr>
+                <w:rFonts w:ascii="Times New Roman" w:eastAsia="Times New Roman" w:hAnsi="Times New Roman" w:cs="Times New Roman"/>
+                <w:sz w:val="20"/>
+              </w:rPr>
+              <w:t>pertimbangan</w:t>
+            </w:r>
+            <w:proofErr w:type="spellEnd"/>
+            <w:r>
+              <w:rPr>
+                <w:rFonts w:ascii="Times New Roman" w:eastAsia="Times New Roman" w:hAnsi="Times New Roman" w:cs="Times New Roman"/>
+                <w:sz w:val="20"/>
+              </w:rPr>
+              <w:t xml:space="preserve"> </w:t>
+            </w:r>
+            <w:proofErr w:type="spellStart"/>
+            <w:r>
+              <w:rPr>
+                <w:rFonts w:ascii="Times New Roman" w:eastAsia="Times New Roman" w:hAnsi="Times New Roman" w:cs="Times New Roman"/>
+                <w:sz w:val="20"/>
+              </w:rPr>
+              <w:t>sebagaimana</w:t>
+            </w:r>
+            <w:proofErr w:type="spellEnd"/>
+            <w:r>
+              <w:rPr>
+                <w:rFonts w:ascii="Times New Roman" w:eastAsia="Times New Roman" w:hAnsi="Times New Roman" w:cs="Times New Roman"/>
+                <w:sz w:val="20"/>
+              </w:rPr>
+              <w:t xml:space="preserve"> </w:t>
+            </w:r>
+            <w:proofErr w:type="spellStart"/>
+            <w:r>
+              <w:rPr>
+                <w:rFonts w:ascii="Times New Roman" w:eastAsia="Times New Roman" w:hAnsi="Times New Roman" w:cs="Times New Roman"/>
+                <w:sz w:val="20"/>
+              </w:rPr>
+              <w:t>dimaksud</w:t>
+            </w:r>
+            <w:proofErr w:type="spellEnd"/>
+            <w:r>
+              <w:rPr>
+                <w:rFonts w:ascii="Times New Roman" w:eastAsia="Times New Roman" w:hAnsi="Times New Roman" w:cs="Times New Roman"/>
+                <w:sz w:val="20"/>
+              </w:rPr>
+              <w:t xml:space="preserve"> </w:t>
+            </w:r>
+            <w:proofErr w:type="spellStart"/>
+            <w:r>
+              <w:rPr>
+                <w:rFonts w:ascii="Times New Roman" w:eastAsia="Times New Roman" w:hAnsi="Times New Roman" w:cs="Times New Roman"/>
+                <w:sz w:val="20"/>
+              </w:rPr>
+              <w:t>dalam</w:t>
+            </w:r>
+            <w:proofErr w:type="spellEnd"/>
+            <w:r>
+              <w:rPr>
+                <w:rFonts w:ascii="Times New Roman" w:eastAsia="Times New Roman" w:hAnsi="Times New Roman" w:cs="Times New Roman"/>
+                <w:sz w:val="20"/>
+              </w:rPr>
+              <w:t xml:space="preserve"> </w:t>
+            </w:r>
+            <w:proofErr w:type="spellStart"/>
+            <w:r>
+              <w:rPr>
+                <w:rFonts w:ascii="Times New Roman" w:eastAsia="Times New Roman" w:hAnsi="Times New Roman" w:cs="Times New Roman"/>
+                <w:sz w:val="20"/>
+              </w:rPr>
+              <w:t>huruf</w:t>
+            </w:r>
+            <w:proofErr w:type="spellEnd"/>
+            <w:r>
+              <w:rPr>
+                <w:rFonts w:ascii="Times New Roman" w:eastAsia="Times New Roman" w:hAnsi="Times New Roman" w:cs="Times New Roman"/>
+                <w:sz w:val="20"/>
+              </w:rPr>
+              <w:t xml:space="preserve"> a </w:t>
+            </w:r>
+            <w:proofErr w:type="spellStart"/>
+            <w:r>
+              <w:rPr>
+                <w:rFonts w:ascii="Times New Roman" w:eastAsia="Times New Roman" w:hAnsi="Times New Roman" w:cs="Times New Roman"/>
+                <w:sz w:val="20"/>
+              </w:rPr>
+              <w:t>dan</w:t>
+            </w:r>
+            <w:proofErr w:type="spellEnd"/>
+            <w:r>
+              <w:rPr>
+                <w:rFonts w:ascii="Times New Roman" w:eastAsia="Times New Roman" w:hAnsi="Times New Roman" w:cs="Times New Roman"/>
+                <w:sz w:val="20"/>
+              </w:rPr>
+              <w:t xml:space="preserve"> b </w:t>
+            </w:r>
+            <w:proofErr w:type="spellStart"/>
+            <w:r>
+              <w:rPr>
+                <w:rFonts w:ascii="Times New Roman" w:eastAsia="Times New Roman" w:hAnsi="Times New Roman" w:cs="Times New Roman"/>
+                <w:sz w:val="20"/>
+              </w:rPr>
+              <w:t>perlu</w:t>
+            </w:r>
+            <w:proofErr w:type="spellEnd"/>
+            <w:r>
+              <w:rPr>
+                <w:rFonts w:ascii="Times New Roman" w:eastAsia="Times New Roman" w:hAnsi="Times New Roman" w:cs="Times New Roman"/>
+                <w:sz w:val="20"/>
+              </w:rPr>
+              <w:t xml:space="preserve"> </w:t>
+            </w:r>
+            <w:proofErr w:type="spellStart"/>
+            <w:r>
+              <w:rPr>
+                <w:rFonts w:ascii="Times New Roman" w:eastAsia="Times New Roman" w:hAnsi="Times New Roman" w:cs="Times New Roman"/>
+                <w:sz w:val="20"/>
+              </w:rPr>
+              <w:t>menetapkan</w:t>
+            </w:r>
+            <w:proofErr w:type="spellEnd"/>
           </w:p>
           <w:p>
             <w:pPr>
               <w:ind w:left="283"/>
             </w:pPr>
-            <w:r>
-              <w:rPr>
-                <w:rFonts w:ascii="Times New Roman" w:eastAsia="Times New Roman" w:hAnsi="Times New Roman" w:cs="Times New Roman"/>
-                <w:sz w:val="20"/>
-              </w:rPr>
-              <w:t>Keputusan Camat Lowokwaru tentang Izin Penggunaan Tanah Makam/Makam Tumpangan</w:t>
-            </w:r>
+            <w:proofErr w:type="spellStart"/>
+            <w:r>
+              <w:rPr>
+                <w:rFonts w:ascii="Times New Roman" w:eastAsia="Times New Roman" w:hAnsi="Times New Roman" w:cs="Times New Roman"/>
+                <w:sz w:val="20"/>
+              </w:rPr>
+              <w:t>Keputusan</w:t>
+            </w:r>
+            <w:proofErr w:type="spellEnd"/>
+            <w:r>
+              <w:rPr>
+                <w:rFonts w:ascii="Times New Roman" w:eastAsia="Times New Roman" w:hAnsi="Times New Roman" w:cs="Times New Roman"/>
+                <w:sz w:val="20"/>
+              </w:rPr>
+              <w:t xml:space="preserve"> </w:t>
+            </w:r>
+            <w:proofErr w:type="spellStart"/>
+            <w:r>
+              <w:rPr>
+                <w:rFonts w:ascii="Times New Roman" w:eastAsia="Times New Roman" w:hAnsi="Times New Roman" w:cs="Times New Roman"/>
+                <w:sz w:val="20"/>
+              </w:rPr>
+              <w:t>Camat</w:t>
+            </w:r>
+            <w:proofErr w:type="spellEnd"/>
+            <w:r>
+              <w:rPr>
+                <w:rFonts w:ascii="Times New Roman" w:eastAsia="Times New Roman" w:hAnsi="Times New Roman" w:cs="Times New Roman"/>
+                <w:sz w:val="20"/>
+              </w:rPr>
+              <w:t xml:space="preserve"> </w:t>
+            </w:r>
+            <w:r>
+              <w:rPr>
+                <w:rFonts w:ascii="Times New Roman" w:eastAsia="Times New Roman" w:hAnsi="Times New Roman" w:cs="Times New Roman"/>
+                <w:sz w:val="20"/>
+              </w:rPr>
+              <w:t>${</w:t>
+            </w:r>
+            <w:proofErr w:type="spellStart"/>
+            <w:r>
+              <w:rPr>
+                <w:rFonts w:ascii="Times New Roman" w:eastAsia="Times New Roman" w:hAnsi="Times New Roman" w:cs="Times New Roman"/>
+                <w:sz w:val="20"/>
+              </w:rPr>
+              <w:t>nama_kecamatan</w:t>
+            </w:r>
+            <w:proofErr w:type="spellEnd"/>
+            <w:r>
+              <w:rPr>
+                <w:rFonts w:ascii="Times New Roman" w:eastAsia="Times New Roman" w:hAnsi="Times New Roman" w:cs="Times New Roman"/>
+                <w:sz w:val="20"/>
+              </w:rPr>
+              <w:t>}</w:t>
+            </w:r>
+            <w:r>
+              <w:rPr>
+                <w:rFonts w:ascii="Times New Roman" w:eastAsia="Times New Roman" w:hAnsi="Times New Roman" w:cs="Times New Roman"/>
+                <w:sz w:val="20"/>
+              </w:rPr>
+              <w:t xml:space="preserve"> </w:t>
+            </w:r>
+            <w:proofErr w:type="spellStart"/>
+            <w:r>
+              <w:rPr>
+                <w:rFonts w:ascii="Times New Roman" w:eastAsia="Times New Roman" w:hAnsi="Times New Roman" w:cs="Times New Roman"/>
+                <w:sz w:val="20"/>
+              </w:rPr>
+              <w:t>tentang</w:t>
+            </w:r>
+            <w:proofErr w:type="spellEnd"/>
+            <w:r>
+              <w:rPr>
+                <w:rFonts w:ascii="Times New Roman" w:eastAsia="Times New Roman" w:hAnsi="Times New Roman" w:cs="Times New Roman"/>
+                <w:sz w:val="20"/>
+              </w:rPr>
+              <w:t xml:space="preserve"> </w:t>
+            </w:r>
+            <w:proofErr w:type="spellStart"/>
+            <w:r>
+              <w:rPr>
+                <w:rFonts w:ascii="Times New Roman" w:eastAsia="Times New Roman" w:hAnsi="Times New Roman" w:cs="Times New Roman"/>
+                <w:sz w:val="20"/>
+              </w:rPr>
+              <w:t>Izin</w:t>
+            </w:r>
+            <w:proofErr w:type="spellEnd"/>
+            <w:r>
+              <w:rPr>
+                <w:rFonts w:ascii="Times New Roman" w:eastAsia="Times New Roman" w:hAnsi="Times New Roman" w:cs="Times New Roman"/>
+                <w:sz w:val="20"/>
+              </w:rPr>
+              <w:t xml:space="preserve"> </w:t>
+            </w:r>
+            <w:proofErr w:type="spellStart"/>
+            <w:r>
+              <w:rPr>
+                <w:rFonts w:ascii="Times New Roman" w:eastAsia="Times New Roman" w:hAnsi="Times New Roman" w:cs="Times New Roman"/>
+                <w:sz w:val="20"/>
+              </w:rPr>
+              <w:t>Penggunaan</w:t>
+            </w:r>
+            <w:proofErr w:type="spellEnd"/>
+            <w:r>
+              <w:rPr>
+                <w:rFonts w:ascii="Times New Roman" w:eastAsia="Times New Roman" w:hAnsi="Times New Roman" w:cs="Times New Roman"/>
+                <w:sz w:val="20"/>
+              </w:rPr>
+              <w:t xml:space="preserve"> Tanah </w:t>
+            </w:r>
+            <w:proofErr w:type="spellStart"/>
+            <w:r>
+              <w:rPr>
+                <w:rFonts w:ascii="Times New Roman" w:eastAsia="Times New Roman" w:hAnsi="Times New Roman" w:cs="Times New Roman"/>
+                <w:sz w:val="20"/>
+              </w:rPr>
+              <w:t>Makam</w:t>
+            </w:r>
+            <w:proofErr w:type="spellEnd"/>
+            <w:r>
+              <w:rPr>
+                <w:rFonts w:ascii="Times New Roman" w:eastAsia="Times New Roman" w:hAnsi="Times New Roman" w:cs="Times New Roman"/>
+                <w:sz w:val="20"/>
+              </w:rPr>
+              <w:t>/</w:t>
+            </w:r>
+            <w:proofErr w:type="spellStart"/>
+            <w:r>
+              <w:rPr>
+                <w:rFonts w:ascii="Times New Roman" w:eastAsia="Times New Roman" w:hAnsi="Times New Roman" w:cs="Times New Roman"/>
+                <w:sz w:val="20"/>
+              </w:rPr>
+              <w:t>Makam</w:t>
+            </w:r>
+            <w:proofErr w:type="spellEnd"/>
+            <w:r>
+              <w:rPr>
+                <w:rFonts w:ascii="Times New Roman" w:eastAsia="Times New Roman" w:hAnsi="Times New Roman" w:cs="Times New Roman"/>
+                <w:sz w:val="20"/>
+              </w:rPr>
+              <w:t xml:space="preserve"> </w:t>
+            </w:r>
+            <w:proofErr w:type="spellStart"/>
+            <w:r>
+              <w:rPr>
+                <w:rFonts w:ascii="Times New Roman" w:eastAsia="Times New Roman" w:hAnsi="Times New Roman" w:cs="Times New Roman"/>
+                <w:sz w:val="20"/>
+              </w:rPr>
+              <w:t>Tumpangan</w:t>
+            </w:r>
+            <w:proofErr w:type="spellEnd"/>
           </w:p>
         </w:tc>
       </w:tr>
@@ -1192,6 +2031,7 @@
             </w:tcBorders>
           </w:tcPr>
           <w:p>
+            <w:proofErr w:type="spellStart"/>
             <w:r>
               <w:rPr>
                 <w:rFonts w:ascii="Times New Roman" w:eastAsia="Times New Roman" w:hAnsi="Times New Roman" w:cs="Times New Roman"/>
@@ -1199,6 +2039,7 @@
               </w:rPr>
               <w:t>Mengingat</w:t>
             </w:r>
+            <w:proofErr w:type="spellEnd"/>
           </w:p>
         </w:tc>
         <w:tc>
@@ -1253,12 +2094,197 @@
               <w:ind w:hanging="283"/>
               <w:jc w:val="both"/>
             </w:pPr>
-            <w:r>
-              <w:rPr>
-                <w:rFonts w:ascii="Times New Roman" w:eastAsia="Times New Roman" w:hAnsi="Times New Roman" w:cs="Times New Roman"/>
-                <w:sz w:val="20"/>
-              </w:rPr>
-              <w:t>Undang-Undang Nomor 23 Tahun 2014 tentang Pemerintahan Daerah sebagaimana telah diubah dengan Undang-Undang Nomor 2 Tahun 2015;</w:t>
+            <w:proofErr w:type="spellStart"/>
+            <w:r>
+              <w:rPr>
+                <w:rFonts w:ascii="Times New Roman" w:eastAsia="Times New Roman" w:hAnsi="Times New Roman" w:cs="Times New Roman"/>
+                <w:sz w:val="20"/>
+              </w:rPr>
+              <w:t>Undang-Undang</w:t>
+            </w:r>
+            <w:proofErr w:type="spellEnd"/>
+            <w:r>
+              <w:rPr>
+                <w:rFonts w:ascii="Times New Roman" w:eastAsia="Times New Roman" w:hAnsi="Times New Roman" w:cs="Times New Roman"/>
+                <w:sz w:val="20"/>
+              </w:rPr>
+              <w:t xml:space="preserve"> </w:t>
+            </w:r>
+            <w:proofErr w:type="spellStart"/>
+            <w:r>
+              <w:rPr>
+                <w:rFonts w:ascii="Times New Roman" w:eastAsia="Times New Roman" w:hAnsi="Times New Roman" w:cs="Times New Roman"/>
+                <w:sz w:val="20"/>
+              </w:rPr>
+              <w:t>Nomor</w:t>
+            </w:r>
+            <w:proofErr w:type="spellEnd"/>
+            <w:r>
+              <w:rPr>
+                <w:rFonts w:ascii="Times New Roman" w:eastAsia="Times New Roman" w:hAnsi="Times New Roman" w:cs="Times New Roman"/>
+                <w:sz w:val="20"/>
+              </w:rPr>
+              <w:t xml:space="preserve"> 23 </w:t>
+            </w:r>
+            <w:proofErr w:type="spellStart"/>
+            <w:r>
+              <w:rPr>
+                <w:rFonts w:ascii="Times New Roman" w:eastAsia="Times New Roman" w:hAnsi="Times New Roman" w:cs="Times New Roman"/>
+                <w:sz w:val="20"/>
+              </w:rPr>
+              <w:t>Tahun</w:t>
+            </w:r>
+            <w:proofErr w:type="spellEnd"/>
+            <w:r>
+              <w:rPr>
+                <w:rFonts w:ascii="Times New Roman" w:eastAsia="Times New Roman" w:hAnsi="Times New Roman" w:cs="Times New Roman"/>
+                <w:sz w:val="20"/>
+              </w:rPr>
+              <w:t xml:space="preserve"> 2014 </w:t>
+            </w:r>
+            <w:proofErr w:type="spellStart"/>
+            <w:r>
+              <w:rPr>
+                <w:rFonts w:ascii="Times New Roman" w:eastAsia="Times New Roman" w:hAnsi="Times New Roman" w:cs="Times New Roman"/>
+                <w:sz w:val="20"/>
+              </w:rPr>
+              <w:t>tentang</w:t>
+            </w:r>
+            <w:proofErr w:type="spellEnd"/>
+            <w:r>
+              <w:rPr>
+                <w:rFonts w:ascii="Times New Roman" w:eastAsia="Times New Roman" w:hAnsi="Times New Roman" w:cs="Times New Roman"/>
+                <w:sz w:val="20"/>
+              </w:rPr>
+              <w:t xml:space="preserve"> </w:t>
+            </w:r>
+            <w:proofErr w:type="spellStart"/>
+            <w:r>
+              <w:rPr>
+                <w:rFonts w:ascii="Times New Roman" w:eastAsia="Times New Roman" w:hAnsi="Times New Roman" w:cs="Times New Roman"/>
+                <w:sz w:val="20"/>
+              </w:rPr>
+              <w:t>Pemerintahan</w:t>
+            </w:r>
+            <w:proofErr w:type="spellEnd"/>
+            <w:r>
+              <w:rPr>
+                <w:rFonts w:ascii="Times New Roman" w:eastAsia="Times New Roman" w:hAnsi="Times New Roman" w:cs="Times New Roman"/>
+                <w:sz w:val="20"/>
+              </w:rPr>
+              <w:t xml:space="preserve"> Daerah </w:t>
+            </w:r>
+            <w:proofErr w:type="spellStart"/>
+            <w:r>
+              <w:rPr>
+                <w:rFonts w:ascii="Times New Roman" w:eastAsia="Times New Roman" w:hAnsi="Times New Roman" w:cs="Times New Roman"/>
+                <w:sz w:val="20"/>
+              </w:rPr>
+              <w:t>sebagaimana</w:t>
+            </w:r>
+            <w:proofErr w:type="spellEnd"/>
+            <w:r>
+              <w:rPr>
+                <w:rFonts w:ascii="Times New Roman" w:eastAsia="Times New Roman" w:hAnsi="Times New Roman" w:cs="Times New Roman"/>
+                <w:sz w:val="20"/>
+              </w:rPr>
+              <w:t xml:space="preserve"> </w:t>
+            </w:r>
+            <w:proofErr w:type="spellStart"/>
+            <w:r>
+              <w:rPr>
+                <w:rFonts w:ascii="Times New Roman" w:eastAsia="Times New Roman" w:hAnsi="Times New Roman" w:cs="Times New Roman"/>
+                <w:sz w:val="20"/>
+              </w:rPr>
+              <w:t>telah</w:t>
+            </w:r>
+            <w:proofErr w:type="spellEnd"/>
+            <w:r>
+              <w:rPr>
+                <w:rFonts w:ascii="Times New Roman" w:eastAsia="Times New Roman" w:hAnsi="Times New Roman" w:cs="Times New Roman"/>
+                <w:sz w:val="20"/>
+              </w:rPr>
+              <w:t xml:space="preserve"> </w:t>
+            </w:r>
+            <w:proofErr w:type="spellStart"/>
+            <w:r>
+              <w:rPr>
+                <w:rFonts w:ascii="Times New Roman" w:eastAsia="Times New Roman" w:hAnsi="Times New Roman" w:cs="Times New Roman"/>
+                <w:sz w:val="20"/>
+              </w:rPr>
+              <w:t>diubah</w:t>
+            </w:r>
+            <w:proofErr w:type="spellEnd"/>
+            <w:r>
+              <w:rPr>
+                <w:rFonts w:ascii="Times New Roman" w:eastAsia="Times New Roman" w:hAnsi="Times New Roman" w:cs="Times New Roman"/>
+                <w:sz w:val="20"/>
+              </w:rPr>
+              <w:t xml:space="preserve"> </w:t>
+            </w:r>
+            <w:proofErr w:type="spellStart"/>
+            <w:r>
+              <w:rPr>
+                <w:rFonts w:ascii="Times New Roman" w:eastAsia="Times New Roman" w:hAnsi="Times New Roman" w:cs="Times New Roman"/>
+                <w:sz w:val="20"/>
+              </w:rPr>
+              <w:t>dengan</w:t>
+            </w:r>
+            <w:proofErr w:type="spellEnd"/>
+            <w:r>
+              <w:rPr>
+                <w:rFonts w:ascii="Times New Roman" w:eastAsia="Times New Roman" w:hAnsi="Times New Roman" w:cs="Times New Roman"/>
+                <w:sz w:val="20"/>
+              </w:rPr>
+              <w:t xml:space="preserve"> </w:t>
+            </w:r>
+            <w:proofErr w:type="spellStart"/>
+            <w:r>
+              <w:rPr>
+                <w:rFonts w:ascii="Times New Roman" w:eastAsia="Times New Roman" w:hAnsi="Times New Roman" w:cs="Times New Roman"/>
+                <w:sz w:val="20"/>
+              </w:rPr>
+              <w:t>Undang-Undang</w:t>
+            </w:r>
+            <w:proofErr w:type="spellEnd"/>
+            <w:r>
+              <w:rPr>
+                <w:rFonts w:ascii="Times New Roman" w:eastAsia="Times New Roman" w:hAnsi="Times New Roman" w:cs="Times New Roman"/>
+                <w:sz w:val="20"/>
+              </w:rPr>
+              <w:t xml:space="preserve"> </w:t>
+            </w:r>
+            <w:proofErr w:type="spellStart"/>
+            <w:r>
+              <w:rPr>
+                <w:rFonts w:ascii="Times New Roman" w:eastAsia="Times New Roman" w:hAnsi="Times New Roman" w:cs="Times New Roman"/>
+                <w:sz w:val="20"/>
+              </w:rPr>
+              <w:t>Nomor</w:t>
+            </w:r>
+            <w:proofErr w:type="spellEnd"/>
+            <w:r>
+              <w:rPr>
+                <w:rFonts w:ascii="Times New Roman" w:eastAsia="Times New Roman" w:hAnsi="Times New Roman" w:cs="Times New Roman"/>
+                <w:sz w:val="20"/>
+              </w:rPr>
+              <w:t xml:space="preserve"> 2 </w:t>
+            </w:r>
+            <w:proofErr w:type="spellStart"/>
+            <w:r>
+              <w:rPr>
+                <w:rFonts w:ascii="Times New Roman" w:eastAsia="Times New Roman" w:hAnsi="Times New Roman" w:cs="Times New Roman"/>
+                <w:sz w:val="20"/>
+              </w:rPr>
+              <w:t>Tahun</w:t>
+            </w:r>
+            <w:proofErr w:type="spellEnd"/>
+            <w:r>
+              <w:rPr>
+                <w:rFonts w:ascii="Times New Roman" w:eastAsia="Times New Roman" w:hAnsi="Times New Roman" w:cs="Times New Roman"/>
+                <w:sz w:val="20"/>
+              </w:rPr>
+              <w:t xml:space="preserve"> 2015;</w:t>
             </w:r>
           </w:p>
           <w:p>
@@ -1271,12 +2297,101 @@
               <w:ind w:hanging="283"/>
               <w:jc w:val="both"/>
             </w:pPr>
-            <w:r>
-              <w:rPr>
-                <w:rFonts w:ascii="Times New Roman" w:eastAsia="Times New Roman" w:hAnsi="Times New Roman" w:cs="Times New Roman"/>
-                <w:sz w:val="20"/>
-              </w:rPr>
-              <w:t>Peraturan Daerah Kota Malang Nomor 3 Tahun 2006 tentang Penyelenggaraan Pemakaman;</w:t>
+            <w:proofErr w:type="spellStart"/>
+            <w:r>
+              <w:rPr>
+                <w:rFonts w:ascii="Times New Roman" w:eastAsia="Times New Roman" w:hAnsi="Times New Roman" w:cs="Times New Roman"/>
+                <w:sz w:val="20"/>
+              </w:rPr>
+              <w:t>Peraturan</w:t>
+            </w:r>
+            <w:proofErr w:type="spellEnd"/>
+            <w:r>
+              <w:rPr>
+                <w:rFonts w:ascii="Times New Roman" w:eastAsia="Times New Roman" w:hAnsi="Times New Roman" w:cs="Times New Roman"/>
+                <w:sz w:val="20"/>
+              </w:rPr>
+              <w:t xml:space="preserve"> Daerah Kota Malang </w:t>
+            </w:r>
+            <w:proofErr w:type="spellStart"/>
+            <w:r>
+              <w:rPr>
+                <w:rFonts w:ascii="Times New Roman" w:eastAsia="Times New Roman" w:hAnsi="Times New Roman" w:cs="Times New Roman"/>
+                <w:sz w:val="20"/>
+              </w:rPr>
+              <w:t>Nomor</w:t>
+            </w:r>
+            <w:proofErr w:type="spellEnd"/>
+            <w:r>
+              <w:rPr>
+                <w:rFonts w:ascii="Times New Roman" w:eastAsia="Times New Roman" w:hAnsi="Times New Roman" w:cs="Times New Roman"/>
+                <w:sz w:val="20"/>
+              </w:rPr>
+              <w:t xml:space="preserve"> 3 </w:t>
+            </w:r>
+            <w:proofErr w:type="spellStart"/>
+            <w:r>
+              <w:rPr>
+                <w:rFonts w:ascii="Times New Roman" w:eastAsia="Times New Roman" w:hAnsi="Times New Roman" w:cs="Times New Roman"/>
+                <w:sz w:val="20"/>
+              </w:rPr>
+              <w:t>Tahun</w:t>
+            </w:r>
+            <w:proofErr w:type="spellEnd"/>
+            <w:r>
+              <w:rPr>
+                <w:rFonts w:ascii="Times New Roman" w:eastAsia="Times New Roman" w:hAnsi="Times New Roman" w:cs="Times New Roman"/>
+                <w:sz w:val="20"/>
+              </w:rPr>
+              <w:t xml:space="preserve"> 2006 </w:t>
+            </w:r>
+            <w:proofErr w:type="spellStart"/>
+            <w:r>
+              <w:rPr>
+                <w:rFonts w:ascii="Times New Roman" w:eastAsia="Times New Roman" w:hAnsi="Times New Roman" w:cs="Times New Roman"/>
+                <w:sz w:val="20"/>
+              </w:rPr>
+              <w:t>tentang</w:t>
+            </w:r>
+            <w:proofErr w:type="spellEnd"/>
+            <w:r>
+              <w:rPr>
+                <w:rFonts w:ascii="Times New Roman" w:eastAsia="Times New Roman" w:hAnsi="Times New Roman" w:cs="Times New Roman"/>
+                <w:sz w:val="20"/>
+              </w:rPr>
+              <w:t xml:space="preserve"> </w:t>
+            </w:r>
+            <w:proofErr w:type="spellStart"/>
+            <w:r>
+              <w:rPr>
+                <w:rFonts w:ascii="Times New Roman" w:eastAsia="Times New Roman" w:hAnsi="Times New Roman" w:cs="Times New Roman"/>
+                <w:sz w:val="20"/>
+              </w:rPr>
+              <w:t>Penyelenggaraan</w:t>
+            </w:r>
+            <w:proofErr w:type="spellEnd"/>
+            <w:r>
+              <w:rPr>
+                <w:rFonts w:ascii="Times New Roman" w:eastAsia="Times New Roman" w:hAnsi="Times New Roman" w:cs="Times New Roman"/>
+                <w:sz w:val="20"/>
+              </w:rPr>
+              <w:t xml:space="preserve"> </w:t>
+            </w:r>
+            <w:proofErr w:type="spellStart"/>
+            <w:r>
+              <w:rPr>
+                <w:rFonts w:ascii="Times New Roman" w:eastAsia="Times New Roman" w:hAnsi="Times New Roman" w:cs="Times New Roman"/>
+                <w:sz w:val="20"/>
+              </w:rPr>
+              <w:t>Pemakaman</w:t>
+            </w:r>
+            <w:proofErr w:type="spellEnd"/>
+            <w:r>
+              <w:rPr>
+                <w:rFonts w:ascii="Times New Roman" w:eastAsia="Times New Roman" w:hAnsi="Times New Roman" w:cs="Times New Roman"/>
+                <w:sz w:val="20"/>
+              </w:rPr>
+              <w:t>;</w:t>
             </w:r>
           </w:p>
           <w:p>
@@ -1289,12 +2404,165 @@
               <w:ind w:hanging="283"/>
               <w:jc w:val="both"/>
             </w:pPr>
-            <w:r>
-              <w:rPr>
-                <w:rFonts w:ascii="Times New Roman" w:eastAsia="Times New Roman" w:hAnsi="Times New Roman" w:cs="Times New Roman"/>
-                <w:sz w:val="20"/>
-              </w:rPr>
-              <w:t>Peraturan Daerah Kota Malang Nomor 8 Tahun 2008 tentang Organisasi dan Tata Kerja Kecamatan dan Kelurahan;</w:t>
+            <w:proofErr w:type="spellStart"/>
+            <w:r>
+              <w:rPr>
+                <w:rFonts w:ascii="Times New Roman" w:eastAsia="Times New Roman" w:hAnsi="Times New Roman" w:cs="Times New Roman"/>
+                <w:sz w:val="20"/>
+              </w:rPr>
+              <w:t>Peraturan</w:t>
+            </w:r>
+            <w:proofErr w:type="spellEnd"/>
+            <w:r>
+              <w:rPr>
+                <w:rFonts w:ascii="Times New Roman" w:eastAsia="Times New Roman" w:hAnsi="Times New Roman" w:cs="Times New Roman"/>
+                <w:sz w:val="20"/>
+              </w:rPr>
+              <w:t xml:space="preserve"> Daerah Kota Malang </w:t>
+            </w:r>
+            <w:proofErr w:type="spellStart"/>
+            <w:r>
+              <w:rPr>
+                <w:rFonts w:ascii="Times New Roman" w:eastAsia="Times New Roman" w:hAnsi="Times New Roman" w:cs="Times New Roman"/>
+                <w:sz w:val="20"/>
+              </w:rPr>
+              <w:t>Nomor</w:t>
+            </w:r>
+            <w:proofErr w:type="spellEnd"/>
+            <w:r>
+              <w:rPr>
+                <w:rFonts w:ascii="Times New Roman" w:eastAsia="Times New Roman" w:hAnsi="Times New Roman" w:cs="Times New Roman"/>
+                <w:sz w:val="20"/>
+              </w:rPr>
+              <w:t xml:space="preserve"> 8 </w:t>
+            </w:r>
+            <w:proofErr w:type="spellStart"/>
+            <w:r>
+              <w:rPr>
+                <w:rFonts w:ascii="Times New Roman" w:eastAsia="Times New Roman" w:hAnsi="Times New Roman" w:cs="Times New Roman"/>
+                <w:sz w:val="20"/>
+              </w:rPr>
+              <w:t>Tahun</w:t>
+            </w:r>
+            <w:proofErr w:type="spellEnd"/>
+            <w:r>
+              <w:rPr>
+                <w:rFonts w:ascii="Times New Roman" w:eastAsia="Times New Roman" w:hAnsi="Times New Roman" w:cs="Times New Roman"/>
+                <w:sz w:val="20"/>
+              </w:rPr>
+              <w:t xml:space="preserve"> 2008 </w:t>
+            </w:r>
+            <w:proofErr w:type="spellStart"/>
+            <w:r>
+              <w:rPr>
+                <w:rFonts w:ascii="Times New Roman" w:eastAsia="Times New Roman" w:hAnsi="Times New Roman" w:cs="Times New Roman"/>
+                <w:sz w:val="20"/>
+              </w:rPr>
+              <w:t>tentang</w:t>
+            </w:r>
+            <w:proofErr w:type="spellEnd"/>
+            <w:r>
+              <w:rPr>
+                <w:rFonts w:ascii="Times New Roman" w:eastAsia="Times New Roman" w:hAnsi="Times New Roman" w:cs="Times New Roman"/>
+                <w:sz w:val="20"/>
+              </w:rPr>
+              <w:t xml:space="preserve"> </w:t>
+            </w:r>
+            <w:proofErr w:type="spellStart"/>
+            <w:r>
+              <w:rPr>
+                <w:rFonts w:ascii="Times New Roman" w:eastAsia="Times New Roman" w:hAnsi="Times New Roman" w:cs="Times New Roman"/>
+                <w:sz w:val="20"/>
+              </w:rPr>
+              <w:t>Organisasi</w:t>
+            </w:r>
+            <w:proofErr w:type="spellEnd"/>
+            <w:r>
+              <w:rPr>
+                <w:rFonts w:ascii="Times New Roman" w:eastAsia="Times New Roman" w:hAnsi="Times New Roman" w:cs="Times New Roman"/>
+                <w:sz w:val="20"/>
+              </w:rPr>
+              <w:t xml:space="preserve"> </w:t>
+            </w:r>
+            <w:proofErr w:type="spellStart"/>
+            <w:r>
+              <w:rPr>
+                <w:rFonts w:ascii="Times New Roman" w:eastAsia="Times New Roman" w:hAnsi="Times New Roman" w:cs="Times New Roman"/>
+                <w:sz w:val="20"/>
+              </w:rPr>
+              <w:t>dan</w:t>
+            </w:r>
+            <w:proofErr w:type="spellEnd"/>
+            <w:r>
+              <w:rPr>
+                <w:rFonts w:ascii="Times New Roman" w:eastAsia="Times New Roman" w:hAnsi="Times New Roman" w:cs="Times New Roman"/>
+                <w:sz w:val="20"/>
+              </w:rPr>
+              <w:t xml:space="preserve"> Tata </w:t>
+            </w:r>
+            <w:proofErr w:type="spellStart"/>
+            <w:r>
+              <w:rPr>
+                <w:rFonts w:ascii="Times New Roman" w:eastAsia="Times New Roman" w:hAnsi="Times New Roman" w:cs="Times New Roman"/>
+                <w:sz w:val="20"/>
+              </w:rPr>
+              <w:t>Kerja</w:t>
+            </w:r>
+            <w:proofErr w:type="spellEnd"/>
+            <w:r>
+              <w:rPr>
+                <w:rFonts w:ascii="Times New Roman" w:eastAsia="Times New Roman" w:hAnsi="Times New Roman" w:cs="Times New Roman"/>
+                <w:sz w:val="20"/>
+              </w:rPr>
+              <w:t xml:space="preserve"> </w:t>
+            </w:r>
+            <w:proofErr w:type="spellStart"/>
+            <w:r>
+              <w:rPr>
+                <w:rFonts w:ascii="Times New Roman" w:eastAsia="Times New Roman" w:hAnsi="Times New Roman" w:cs="Times New Roman"/>
+                <w:sz w:val="20"/>
+              </w:rPr>
+              <w:t>Kecamatan</w:t>
+            </w:r>
+            <w:proofErr w:type="spellEnd"/>
+            <w:r>
+              <w:rPr>
+                <w:rFonts w:ascii="Times New Roman" w:eastAsia="Times New Roman" w:hAnsi="Times New Roman" w:cs="Times New Roman"/>
+                <w:sz w:val="20"/>
+              </w:rPr>
+              <w:t xml:space="preserve"> </w:t>
+            </w:r>
+            <w:proofErr w:type="spellStart"/>
+            <w:r>
+              <w:rPr>
+                <w:rFonts w:ascii="Times New Roman" w:eastAsia="Times New Roman" w:hAnsi="Times New Roman" w:cs="Times New Roman"/>
+                <w:sz w:val="20"/>
+              </w:rPr>
+              <w:t>dan</w:t>
+            </w:r>
+            <w:proofErr w:type="spellEnd"/>
+            <w:r>
+              <w:rPr>
+                <w:rFonts w:ascii="Times New Roman" w:eastAsia="Times New Roman" w:hAnsi="Times New Roman" w:cs="Times New Roman"/>
+                <w:sz w:val="20"/>
+              </w:rPr>
+              <w:t xml:space="preserve"> </w:t>
+            </w:r>
+            <w:proofErr w:type="spellStart"/>
+            <w:r>
+              <w:rPr>
+                <w:rFonts w:ascii="Times New Roman" w:eastAsia="Times New Roman" w:hAnsi="Times New Roman" w:cs="Times New Roman"/>
+                <w:sz w:val="20"/>
+              </w:rPr>
+              <w:t>Kelurahan</w:t>
+            </w:r>
+            <w:proofErr w:type="spellEnd"/>
+            <w:r>
+              <w:rPr>
+                <w:rFonts w:ascii="Times New Roman" w:eastAsia="Times New Roman" w:hAnsi="Times New Roman" w:cs="Times New Roman"/>
+                <w:sz w:val="20"/>
+              </w:rPr>
+              <w:t>;</w:t>
             </w:r>
           </w:p>
           <w:p>
@@ -1307,12 +2575,181 @@
               <w:ind w:hanging="283"/>
               <w:jc w:val="both"/>
             </w:pPr>
-            <w:r>
-              <w:rPr>
-                <w:rFonts w:ascii="Times New Roman" w:eastAsia="Times New Roman" w:hAnsi="Times New Roman" w:cs="Times New Roman"/>
-                <w:sz w:val="20"/>
-              </w:rPr>
-              <w:t>Peraturan Walikota Nomor 03 Tahun 2012 tentang Pelimpahan Sebagian Kewenangan Walikota kepada Camat;</w:t>
+            <w:proofErr w:type="spellStart"/>
+            <w:r>
+              <w:rPr>
+                <w:rFonts w:ascii="Times New Roman" w:eastAsia="Times New Roman" w:hAnsi="Times New Roman" w:cs="Times New Roman"/>
+                <w:sz w:val="20"/>
+              </w:rPr>
+              <w:t>Peraturan</w:t>
+            </w:r>
+            <w:proofErr w:type="spellEnd"/>
+            <w:r>
+              <w:rPr>
+                <w:rFonts w:ascii="Times New Roman" w:eastAsia="Times New Roman" w:hAnsi="Times New Roman" w:cs="Times New Roman"/>
+                <w:sz w:val="20"/>
+              </w:rPr>
+              <w:t xml:space="preserve"> </w:t>
+            </w:r>
+            <w:proofErr w:type="spellStart"/>
+            <w:r>
+              <w:rPr>
+                <w:rFonts w:ascii="Times New Roman" w:eastAsia="Times New Roman" w:hAnsi="Times New Roman" w:cs="Times New Roman"/>
+                <w:sz w:val="20"/>
+              </w:rPr>
+              <w:t>Walikota</w:t>
+            </w:r>
+            <w:proofErr w:type="spellEnd"/>
+            <w:r>
+              <w:rPr>
+                <w:rFonts w:ascii="Times New Roman" w:eastAsia="Times New Roman" w:hAnsi="Times New Roman" w:cs="Times New Roman"/>
+                <w:sz w:val="20"/>
+              </w:rPr>
+              <w:t xml:space="preserve"> </w:t>
+            </w:r>
+            <w:proofErr w:type="spellStart"/>
+            <w:r>
+              <w:rPr>
+                <w:rFonts w:ascii="Times New Roman" w:eastAsia="Times New Roman" w:hAnsi="Times New Roman" w:cs="Times New Roman"/>
+                <w:sz w:val="20"/>
+              </w:rPr>
+              <w:t>Nomor</w:t>
+            </w:r>
+            <w:proofErr w:type="spellEnd"/>
+            <w:r>
+              <w:rPr>
+                <w:rFonts w:ascii="Times New Roman" w:eastAsia="Times New Roman" w:hAnsi="Times New Roman" w:cs="Times New Roman"/>
+                <w:sz w:val="20"/>
+              </w:rPr>
+              <w:t xml:space="preserve"> 03 </w:t>
+            </w:r>
+            <w:proofErr w:type="spellStart"/>
+            <w:r>
+              <w:rPr>
+                <w:rFonts w:ascii="Times New Roman" w:eastAsia="Times New Roman" w:hAnsi="Times New Roman" w:cs="Times New Roman"/>
+                <w:sz w:val="20"/>
+              </w:rPr>
+              <w:t>Tahun</w:t>
+            </w:r>
+            <w:proofErr w:type="spellEnd"/>
+            <w:r>
+              <w:rPr>
+                <w:rFonts w:ascii="Times New Roman" w:eastAsia="Times New Roman" w:hAnsi="Times New Roman" w:cs="Times New Roman"/>
+                <w:sz w:val="20"/>
+              </w:rPr>
+              <w:t xml:space="preserve"> 2012 </w:t>
+            </w:r>
+            <w:proofErr w:type="spellStart"/>
+            <w:r>
+              <w:rPr>
+                <w:rFonts w:ascii="Times New Roman" w:eastAsia="Times New Roman" w:hAnsi="Times New Roman" w:cs="Times New Roman"/>
+                <w:sz w:val="20"/>
+              </w:rPr>
+              <w:t>tentang</w:t>
+            </w:r>
+            <w:proofErr w:type="spellEnd"/>
+            <w:r>
+              <w:rPr>
+                <w:rFonts w:ascii="Times New Roman" w:eastAsia="Times New Roman" w:hAnsi="Times New Roman" w:cs="Times New Roman"/>
+                <w:sz w:val="20"/>
+              </w:rPr>
+              <w:t xml:space="preserve"> </w:t>
+            </w:r>
+            <w:proofErr w:type="spellStart"/>
+            <w:r>
+              <w:rPr>
+                <w:rFonts w:ascii="Times New Roman" w:eastAsia="Times New Roman" w:hAnsi="Times New Roman" w:cs="Times New Roman"/>
+                <w:sz w:val="20"/>
+              </w:rPr>
+              <w:t>Pelimpahan</w:t>
+            </w:r>
+            <w:proofErr w:type="spellEnd"/>
+            <w:r>
+              <w:rPr>
+                <w:rFonts w:ascii="Times New Roman" w:eastAsia="Times New Roman" w:hAnsi="Times New Roman" w:cs="Times New Roman"/>
+                <w:sz w:val="20"/>
+              </w:rPr>
+              <w:t xml:space="preserve"> </w:t>
+            </w:r>
+            <w:proofErr w:type="spellStart"/>
+            <w:r>
+              <w:rPr>
+                <w:rFonts w:ascii="Times New Roman" w:eastAsia="Times New Roman" w:hAnsi="Times New Roman" w:cs="Times New Roman"/>
+                <w:sz w:val="20"/>
+              </w:rPr>
+              <w:t>Sebagian</w:t>
+            </w:r>
+            <w:proofErr w:type="spellEnd"/>
+            <w:r>
+              <w:rPr>
+                <w:rFonts w:ascii="Times New Roman" w:eastAsia="Times New Roman" w:hAnsi="Times New Roman" w:cs="Times New Roman"/>
+                <w:sz w:val="20"/>
+              </w:rPr>
+              <w:t xml:space="preserve"> </w:t>
+            </w:r>
+            <w:proofErr w:type="spellStart"/>
+            <w:r>
+              <w:rPr>
+                <w:rFonts w:ascii="Times New Roman" w:eastAsia="Times New Roman" w:hAnsi="Times New Roman" w:cs="Times New Roman"/>
+                <w:sz w:val="20"/>
+              </w:rPr>
+              <w:t>Kewenangan</w:t>
+            </w:r>
+            <w:proofErr w:type="spellEnd"/>
+            <w:r>
+              <w:rPr>
+                <w:rFonts w:ascii="Times New Roman" w:eastAsia="Times New Roman" w:hAnsi="Times New Roman" w:cs="Times New Roman"/>
+                <w:sz w:val="20"/>
+              </w:rPr>
+              <w:t xml:space="preserve"> </w:t>
+            </w:r>
+            <w:proofErr w:type="spellStart"/>
+            <w:r>
+              <w:rPr>
+                <w:rFonts w:ascii="Times New Roman" w:eastAsia="Times New Roman" w:hAnsi="Times New Roman" w:cs="Times New Roman"/>
+                <w:sz w:val="20"/>
+              </w:rPr>
+              <w:t>Walikota</w:t>
+            </w:r>
+            <w:proofErr w:type="spellEnd"/>
+            <w:r>
+              <w:rPr>
+                <w:rFonts w:ascii="Times New Roman" w:eastAsia="Times New Roman" w:hAnsi="Times New Roman" w:cs="Times New Roman"/>
+                <w:sz w:val="20"/>
+              </w:rPr>
+              <w:t xml:space="preserve"> </w:t>
+            </w:r>
+            <w:proofErr w:type="spellStart"/>
+            <w:r>
+              <w:rPr>
+                <w:rFonts w:ascii="Times New Roman" w:eastAsia="Times New Roman" w:hAnsi="Times New Roman" w:cs="Times New Roman"/>
+                <w:sz w:val="20"/>
+              </w:rPr>
+              <w:t>kepada</w:t>
+            </w:r>
+            <w:proofErr w:type="spellEnd"/>
+            <w:r>
+              <w:rPr>
+                <w:rFonts w:ascii="Times New Roman" w:eastAsia="Times New Roman" w:hAnsi="Times New Roman" w:cs="Times New Roman"/>
+                <w:sz w:val="20"/>
+              </w:rPr>
+              <w:t xml:space="preserve"> </w:t>
+            </w:r>
+            <w:proofErr w:type="spellStart"/>
+            <w:r>
+              <w:rPr>
+                <w:rFonts w:ascii="Times New Roman" w:eastAsia="Times New Roman" w:hAnsi="Times New Roman" w:cs="Times New Roman"/>
+                <w:sz w:val="20"/>
+              </w:rPr>
+              <w:t>Camat</w:t>
+            </w:r>
+            <w:proofErr w:type="spellEnd"/>
+            <w:r>
+              <w:rPr>
+                <w:rFonts w:ascii="Times New Roman" w:eastAsia="Times New Roman" w:hAnsi="Times New Roman" w:cs="Times New Roman"/>
+                <w:sz w:val="20"/>
+              </w:rPr>
+              <w:t>;</w:t>
             </w:r>
           </w:p>
           <w:p>
@@ -1325,25 +2762,156 @@
               <w:ind w:hanging="283"/>
               <w:jc w:val="both"/>
             </w:pPr>
-            <w:r>
-              <w:rPr>
-                <w:rFonts w:ascii="Times New Roman" w:eastAsia="Times New Roman" w:hAnsi="Times New Roman" w:cs="Times New Roman"/>
-                <w:sz w:val="20"/>
-              </w:rPr>
-              <w:t>Peraturan Walikota Malang Nomor 12 Tahun 2015 tentang Tata Cara Pelayanan Perizinan di Kecamatan;</w:t>
+            <w:proofErr w:type="spellStart"/>
+            <w:r>
+              <w:rPr>
+                <w:rFonts w:ascii="Times New Roman" w:eastAsia="Times New Roman" w:hAnsi="Times New Roman" w:cs="Times New Roman"/>
+                <w:sz w:val="20"/>
+              </w:rPr>
+              <w:t>Peraturan</w:t>
+            </w:r>
+            <w:proofErr w:type="spellEnd"/>
+            <w:r>
+              <w:rPr>
+                <w:rFonts w:ascii="Times New Roman" w:eastAsia="Times New Roman" w:hAnsi="Times New Roman" w:cs="Times New Roman"/>
+                <w:sz w:val="20"/>
+              </w:rPr>
+              <w:t xml:space="preserve"> </w:t>
+            </w:r>
+            <w:proofErr w:type="spellStart"/>
+            <w:r>
+              <w:rPr>
+                <w:rFonts w:ascii="Times New Roman" w:eastAsia="Times New Roman" w:hAnsi="Times New Roman" w:cs="Times New Roman"/>
+                <w:sz w:val="20"/>
+              </w:rPr>
+              <w:t>Walikota</w:t>
+            </w:r>
+            <w:proofErr w:type="spellEnd"/>
+            <w:r>
+              <w:rPr>
+                <w:rFonts w:ascii="Times New Roman" w:eastAsia="Times New Roman" w:hAnsi="Times New Roman" w:cs="Times New Roman"/>
+                <w:sz w:val="20"/>
+              </w:rPr>
+              <w:t xml:space="preserve"> Malang </w:t>
+            </w:r>
+            <w:proofErr w:type="spellStart"/>
+            <w:r>
+              <w:rPr>
+                <w:rFonts w:ascii="Times New Roman" w:eastAsia="Times New Roman" w:hAnsi="Times New Roman" w:cs="Times New Roman"/>
+                <w:sz w:val="20"/>
+              </w:rPr>
+              <w:t>Nomor</w:t>
+            </w:r>
+            <w:proofErr w:type="spellEnd"/>
+            <w:r>
+              <w:rPr>
+                <w:rFonts w:ascii="Times New Roman" w:eastAsia="Times New Roman" w:hAnsi="Times New Roman" w:cs="Times New Roman"/>
+                <w:sz w:val="20"/>
+              </w:rPr>
+              <w:t xml:space="preserve"> 12 </w:t>
+            </w:r>
+            <w:proofErr w:type="spellStart"/>
+            <w:r>
+              <w:rPr>
+                <w:rFonts w:ascii="Times New Roman" w:eastAsia="Times New Roman" w:hAnsi="Times New Roman" w:cs="Times New Roman"/>
+                <w:sz w:val="20"/>
+              </w:rPr>
+              <w:t>Tahun</w:t>
+            </w:r>
+            <w:proofErr w:type="spellEnd"/>
+            <w:r>
+              <w:rPr>
+                <w:rFonts w:ascii="Times New Roman" w:eastAsia="Times New Roman" w:hAnsi="Times New Roman" w:cs="Times New Roman"/>
+                <w:sz w:val="20"/>
+              </w:rPr>
+              <w:t xml:space="preserve"> 2015 </w:t>
+            </w:r>
+            <w:proofErr w:type="spellStart"/>
+            <w:r>
+              <w:rPr>
+                <w:rFonts w:ascii="Times New Roman" w:eastAsia="Times New Roman" w:hAnsi="Times New Roman" w:cs="Times New Roman"/>
+                <w:sz w:val="20"/>
+              </w:rPr>
+              <w:t>tentang</w:t>
+            </w:r>
+            <w:proofErr w:type="spellEnd"/>
+            <w:r>
+              <w:rPr>
+                <w:rFonts w:ascii="Times New Roman" w:eastAsia="Times New Roman" w:hAnsi="Times New Roman" w:cs="Times New Roman"/>
+                <w:sz w:val="20"/>
+              </w:rPr>
+              <w:t xml:space="preserve"> Tata Cara </w:t>
+            </w:r>
+            <w:proofErr w:type="spellStart"/>
+            <w:r>
+              <w:rPr>
+                <w:rFonts w:ascii="Times New Roman" w:eastAsia="Times New Roman" w:hAnsi="Times New Roman" w:cs="Times New Roman"/>
+                <w:sz w:val="20"/>
+              </w:rPr>
+              <w:t>Pelayanan</w:t>
+            </w:r>
+            <w:proofErr w:type="spellEnd"/>
+            <w:r>
+              <w:rPr>
+                <w:rFonts w:ascii="Times New Roman" w:eastAsia="Times New Roman" w:hAnsi="Times New Roman" w:cs="Times New Roman"/>
+                <w:sz w:val="20"/>
+              </w:rPr>
+              <w:t xml:space="preserve"> </w:t>
+            </w:r>
+            <w:proofErr w:type="spellStart"/>
+            <w:r>
+              <w:rPr>
+                <w:rFonts w:ascii="Times New Roman" w:eastAsia="Times New Roman" w:hAnsi="Times New Roman" w:cs="Times New Roman"/>
+                <w:sz w:val="20"/>
+              </w:rPr>
+              <w:t>Perizinan</w:t>
+            </w:r>
+            <w:proofErr w:type="spellEnd"/>
+            <w:r>
+              <w:rPr>
+                <w:rFonts w:ascii="Times New Roman" w:eastAsia="Times New Roman" w:hAnsi="Times New Roman" w:cs="Times New Roman"/>
+                <w:sz w:val="20"/>
+              </w:rPr>
+              <w:t xml:space="preserve"> di </w:t>
+            </w:r>
+            <w:proofErr w:type="spellStart"/>
+            <w:r>
+              <w:rPr>
+                <w:rFonts w:ascii="Times New Roman" w:eastAsia="Times New Roman" w:hAnsi="Times New Roman" w:cs="Times New Roman"/>
+                <w:sz w:val="20"/>
+              </w:rPr>
+              <w:t>Kecamatan</w:t>
+            </w:r>
+            <w:proofErr w:type="spellEnd"/>
+            <w:r>
+              <w:rPr>
+                <w:rFonts w:ascii="Times New Roman" w:eastAsia="Times New Roman" w:hAnsi="Times New Roman" w:cs="Times New Roman"/>
+                <w:sz w:val="20"/>
+              </w:rPr>
+              <w:t>;</w:t>
             </w:r>
           </w:p>
           <w:p>
             <w:pPr>
               <w:ind w:left="2411"/>
             </w:pPr>
+            <w:proofErr w:type="spellStart"/>
             <w:r>
               <w:rPr>
                 <w:rFonts w:ascii="Times New Roman" w:eastAsia="Times New Roman" w:hAnsi="Times New Roman" w:cs="Times New Roman"/>
                 <w:b/>
                 <w:sz w:val="20"/>
               </w:rPr>
-              <w:t xml:space="preserve">Memutuskan : </w:t>
+              <w:t>Memutuskan</w:t>
+            </w:r>
+            <w:proofErr w:type="spellEnd"/>
+            <w:r>
+              <w:rPr>
+                <w:rFonts w:ascii="Times New Roman" w:eastAsia="Times New Roman" w:hAnsi="Times New Roman" w:cs="Times New Roman"/>
+                <w:b/>
+                <w:sz w:val="20"/>
+              </w:rPr>
+              <w:t xml:space="preserve"> : </w:t>
             </w:r>
           </w:p>
         </w:tc>
@@ -1363,6 +2931,7 @@
             </w:tcBorders>
           </w:tcPr>
           <w:p>
+            <w:proofErr w:type="spellStart"/>
             <w:r>
               <w:rPr>
                 <w:rFonts w:ascii="Times New Roman" w:eastAsia="Times New Roman" w:hAnsi="Times New Roman" w:cs="Times New Roman"/>
@@ -1370,6 +2939,7 @@
               </w:rPr>
               <w:t>Menetapkan</w:t>
             </w:r>
+            <w:proofErr w:type="spellEnd"/>
           </w:p>
         </w:tc>
         <w:tc>
@@ -1426,7 +2996,23 @@
                 <w:rFonts w:ascii="Times New Roman" w:eastAsia="Times New Roman" w:hAnsi="Times New Roman" w:cs="Times New Roman"/>
                 <w:sz w:val="20"/>
               </w:rPr>
-              <w:t xml:space="preserve">{nama_kecamatan} </w:t>
+              <w:t>{</w:t>
+            </w:r>
+            <w:proofErr w:type="spellStart"/>
+            <w:r>
+              <w:rPr>
+                <w:rFonts w:ascii="Times New Roman" w:eastAsia="Times New Roman" w:hAnsi="Times New Roman" w:cs="Times New Roman"/>
+                <w:sz w:val="20"/>
+              </w:rPr>
+              <w:t>nama_kecamatan</w:t>
+            </w:r>
+            <w:proofErr w:type="spellEnd"/>
+            <w:r>
+              <w:rPr>
+                <w:rFonts w:ascii="Times New Roman" w:eastAsia="Times New Roman" w:hAnsi="Times New Roman" w:cs="Times New Roman"/>
+                <w:sz w:val="20"/>
+              </w:rPr>
+              <w:t xml:space="preserve">} </w:t>
             </w:r>
             <w:r>
               <w:rPr>
@@ -1506,12 +3092,117 @@
             <w:pPr>
               <w:spacing w:after="32"/>
             </w:pPr>
-            <w:r>
-              <w:rPr>
-                <w:rFonts w:ascii="Times New Roman" w:eastAsia="Times New Roman" w:hAnsi="Times New Roman" w:cs="Times New Roman"/>
-                <w:sz w:val="20"/>
-              </w:rPr>
-              <w:t>Memberikan Rekomendasi Perpanjang Ijin Penggunaan Tanah Makam kepada :</w:t>
+            <w:proofErr w:type="spellStart"/>
+            <w:r>
+              <w:rPr>
+                <w:rFonts w:ascii="Times New Roman" w:eastAsia="Times New Roman" w:hAnsi="Times New Roman" w:cs="Times New Roman"/>
+                <w:sz w:val="20"/>
+              </w:rPr>
+              <w:t>Memberikan</w:t>
+            </w:r>
+            <w:proofErr w:type="spellEnd"/>
+            <w:r>
+              <w:rPr>
+                <w:rFonts w:ascii="Times New Roman" w:eastAsia="Times New Roman" w:hAnsi="Times New Roman" w:cs="Times New Roman"/>
+                <w:sz w:val="20"/>
+              </w:rPr>
+              <w:t xml:space="preserve"> </w:t>
+            </w:r>
+            <w:proofErr w:type="spellStart"/>
+            <w:r>
+              <w:rPr>
+                <w:rFonts w:ascii="Times New Roman" w:eastAsia="Times New Roman" w:hAnsi="Times New Roman" w:cs="Times New Roman"/>
+                <w:sz w:val="20"/>
+              </w:rPr>
+              <w:t>Rekomendasi</w:t>
+            </w:r>
+            <w:proofErr w:type="spellEnd"/>
+            <w:r>
+              <w:rPr>
+                <w:rFonts w:ascii="Times New Roman" w:eastAsia="Times New Roman" w:hAnsi="Times New Roman" w:cs="Times New Roman"/>
+                <w:sz w:val="20"/>
+              </w:rPr>
+              <w:t xml:space="preserve"> </w:t>
+            </w:r>
+            <w:proofErr w:type="spellStart"/>
+            <w:r>
+              <w:rPr>
+                <w:rFonts w:ascii="Times New Roman" w:eastAsia="Times New Roman" w:hAnsi="Times New Roman" w:cs="Times New Roman"/>
+                <w:sz w:val="20"/>
+              </w:rPr>
+              <w:t>Perpanjang</w:t>
+            </w:r>
+            <w:proofErr w:type="spellEnd"/>
+            <w:r>
+              <w:rPr>
+                <w:rFonts w:ascii="Times New Roman" w:eastAsia="Times New Roman" w:hAnsi="Times New Roman" w:cs="Times New Roman"/>
+                <w:sz w:val="20"/>
+              </w:rPr>
+              <w:t xml:space="preserve"> </w:t>
+            </w:r>
+            <w:proofErr w:type="spellStart"/>
+            <w:r>
+              <w:rPr>
+                <w:rFonts w:ascii="Times New Roman" w:eastAsia="Times New Roman" w:hAnsi="Times New Roman" w:cs="Times New Roman"/>
+                <w:sz w:val="20"/>
+              </w:rPr>
+              <w:t>Ijin</w:t>
+            </w:r>
+            <w:proofErr w:type="spellEnd"/>
+            <w:r>
+              <w:rPr>
+                <w:rFonts w:ascii="Times New Roman" w:eastAsia="Times New Roman" w:hAnsi="Times New Roman" w:cs="Times New Roman"/>
+                <w:sz w:val="20"/>
+              </w:rPr>
+              <w:t xml:space="preserve"> </w:t>
+            </w:r>
+            <w:proofErr w:type="spellStart"/>
+            <w:r>
+              <w:rPr>
+                <w:rFonts w:ascii="Times New Roman" w:eastAsia="Times New Roman" w:hAnsi="Times New Roman" w:cs="Times New Roman"/>
+                <w:sz w:val="20"/>
+              </w:rPr>
+              <w:t>Penggunaan</w:t>
+            </w:r>
+            <w:proofErr w:type="spellEnd"/>
+            <w:r>
+              <w:rPr>
+                <w:rFonts w:ascii="Times New Roman" w:eastAsia="Times New Roman" w:hAnsi="Times New Roman" w:cs="Times New Roman"/>
+                <w:sz w:val="20"/>
+              </w:rPr>
+              <w:t xml:space="preserve"> Tanah </w:t>
+            </w:r>
+            <w:proofErr w:type="spellStart"/>
+            <w:r>
+              <w:rPr>
+                <w:rFonts w:ascii="Times New Roman" w:eastAsia="Times New Roman" w:hAnsi="Times New Roman" w:cs="Times New Roman"/>
+                <w:sz w:val="20"/>
+              </w:rPr>
+              <w:t>Makam</w:t>
+            </w:r>
+            <w:proofErr w:type="spellEnd"/>
+            <w:r>
+              <w:rPr>
+                <w:rFonts w:ascii="Times New Roman" w:eastAsia="Times New Roman" w:hAnsi="Times New Roman" w:cs="Times New Roman"/>
+                <w:sz w:val="20"/>
+              </w:rPr>
+              <w:t xml:space="preserve"> </w:t>
+            </w:r>
+            <w:proofErr w:type="spellStart"/>
+            <w:r>
+              <w:rPr>
+                <w:rFonts w:ascii="Times New Roman" w:eastAsia="Times New Roman" w:hAnsi="Times New Roman" w:cs="Times New Roman"/>
+                <w:sz w:val="20"/>
+              </w:rPr>
+              <w:t>kepada</w:t>
+            </w:r>
+            <w:proofErr w:type="spellEnd"/>
+            <w:r>
+              <w:rPr>
+                <w:rFonts w:ascii="Times New Roman" w:eastAsia="Times New Roman" w:hAnsi="Times New Roman" w:cs="Times New Roman"/>
+                <w:sz w:val="20"/>
+              </w:rPr>
+              <w:t xml:space="preserve"> :</w:t>
             </w:r>
           </w:p>
           <w:p>
@@ -1551,6 +3242,7 @@
               </w:rPr>
               <w:t xml:space="preserve">    ${</w:t>
             </w:r>
+            <w:proofErr w:type="spellStart"/>
             <w:r>
               <w:rPr>
                 <w:rFonts w:ascii="Times New Roman" w:eastAsia="Times New Roman" w:hAnsi="Times New Roman" w:cs="Times New Roman"/>
@@ -1558,6 +3250,7 @@
               </w:rPr>
               <w:t>nama_ahli_waris</w:t>
             </w:r>
+            <w:proofErr w:type="spellEnd"/>
             <w:r>
               <w:rPr>
                 <w:rFonts w:ascii="Times New Roman" w:eastAsia="Times New Roman" w:hAnsi="Times New Roman" w:cs="Times New Roman"/>
@@ -1574,6 +3267,7 @@
               </w:tabs>
               <w:spacing w:after="10"/>
             </w:pPr>
+            <w:proofErr w:type="spellStart"/>
             <w:r>
               <w:rPr>
                 <w:rFonts w:ascii="Times New Roman" w:eastAsia="Times New Roman" w:hAnsi="Times New Roman" w:cs="Times New Roman"/>
@@ -1581,6 +3275,7 @@
               </w:rPr>
               <w:t>Alamat</w:t>
             </w:r>
+            <w:proofErr w:type="spellEnd"/>
             <w:r>
               <w:rPr>
                 <w:rFonts w:ascii="Times New Roman" w:eastAsia="Times New Roman" w:hAnsi="Times New Roman" w:cs="Times New Roman"/>
@@ -1617,6 +3312,7 @@
               </w:rPr>
               <w:t>{</w:t>
             </w:r>
+            <w:proofErr w:type="spellStart"/>
             <w:r>
               <w:rPr>
                 <w:rFonts w:ascii="Times New Roman" w:eastAsia="Times New Roman" w:hAnsi="Times New Roman" w:cs="Times New Roman"/>
@@ -1624,6 +3320,7 @@
               </w:rPr>
               <w:t>alamat_ahli_waris</w:t>
             </w:r>
+            <w:proofErr w:type="spellEnd"/>
             <w:r>
               <w:rPr>
                 <w:rFonts w:ascii="Times New Roman" w:eastAsia="Times New Roman" w:hAnsi="Times New Roman" w:cs="Times New Roman"/>
@@ -1636,12 +3333,53 @@
             <w:pPr>
               <w:spacing w:after="32"/>
             </w:pPr>
-            <w:r>
-              <w:rPr>
-                <w:rFonts w:ascii="Times New Roman" w:eastAsia="Times New Roman" w:hAnsi="Times New Roman" w:cs="Times New Roman"/>
-                <w:sz w:val="20"/>
-              </w:rPr>
-              <w:t xml:space="preserve">Untuk Makam Jenazah : </w:t>
+            <w:proofErr w:type="spellStart"/>
+            <w:r>
+              <w:rPr>
+                <w:rFonts w:ascii="Times New Roman" w:eastAsia="Times New Roman" w:hAnsi="Times New Roman" w:cs="Times New Roman"/>
+                <w:sz w:val="20"/>
+              </w:rPr>
+              <w:t>Untuk</w:t>
+            </w:r>
+            <w:proofErr w:type="spellEnd"/>
+            <w:r>
+              <w:rPr>
+                <w:rFonts w:ascii="Times New Roman" w:eastAsia="Times New Roman" w:hAnsi="Times New Roman" w:cs="Times New Roman"/>
+                <w:sz w:val="20"/>
+              </w:rPr>
+              <w:t xml:space="preserve"> </w:t>
+            </w:r>
+            <w:proofErr w:type="spellStart"/>
+            <w:r>
+              <w:rPr>
+                <w:rFonts w:ascii="Times New Roman" w:eastAsia="Times New Roman" w:hAnsi="Times New Roman" w:cs="Times New Roman"/>
+                <w:sz w:val="20"/>
+              </w:rPr>
+              <w:t>Makam</w:t>
+            </w:r>
+            <w:proofErr w:type="spellEnd"/>
+            <w:r>
+              <w:rPr>
+                <w:rFonts w:ascii="Times New Roman" w:eastAsia="Times New Roman" w:hAnsi="Times New Roman" w:cs="Times New Roman"/>
+                <w:sz w:val="20"/>
+              </w:rPr>
+              <w:t xml:space="preserve"> </w:t>
+            </w:r>
+            <w:proofErr w:type="spellStart"/>
+            <w:r>
+              <w:rPr>
+                <w:rFonts w:ascii="Times New Roman" w:eastAsia="Times New Roman" w:hAnsi="Times New Roman" w:cs="Times New Roman"/>
+                <w:sz w:val="20"/>
+              </w:rPr>
+              <w:t>Jenazah</w:t>
+            </w:r>
+            <w:proofErr w:type="spellEnd"/>
+            <w:r>
+              <w:rPr>
+                <w:rFonts w:ascii="Times New Roman" w:eastAsia="Times New Roman" w:hAnsi="Times New Roman" w:cs="Times New Roman"/>
+                <w:sz w:val="20"/>
+              </w:rPr>
+              <w:t xml:space="preserve"> : </w:t>
             </w:r>
           </w:p>
           <w:p>
@@ -1681,6 +3419,7 @@
               </w:rPr>
               <w:t xml:space="preserve">    ${</w:t>
             </w:r>
+            <w:proofErr w:type="spellStart"/>
             <w:r>
               <w:rPr>
                 <w:rFonts w:ascii="Times New Roman" w:eastAsia="Times New Roman" w:hAnsi="Times New Roman" w:cs="Times New Roman"/>
@@ -1688,6 +3427,7 @@
               </w:rPr>
               <w:t>nama_almarhum</w:t>
             </w:r>
+            <w:proofErr w:type="spellEnd"/>
             <w:r>
               <w:rPr>
                 <w:rFonts w:ascii="Times New Roman" w:eastAsia="Times New Roman" w:hAnsi="Times New Roman" w:cs="Times New Roman"/>
@@ -1704,13 +3444,31 @@
               </w:tabs>
               <w:spacing w:after="37"/>
             </w:pPr>
-            <w:r>
-              <w:rPr>
-                <w:rFonts w:ascii="Times New Roman" w:eastAsia="Times New Roman" w:hAnsi="Times New Roman" w:cs="Times New Roman"/>
-                <w:sz w:val="20"/>
-              </w:rPr>
-              <w:t>Jenis Kelamin</w:t>
-            </w:r>
+            <w:proofErr w:type="spellStart"/>
+            <w:r>
+              <w:rPr>
+                <w:rFonts w:ascii="Times New Roman" w:eastAsia="Times New Roman" w:hAnsi="Times New Roman" w:cs="Times New Roman"/>
+                <w:sz w:val="20"/>
+              </w:rPr>
+              <w:t>Jenis</w:t>
+            </w:r>
+            <w:proofErr w:type="spellEnd"/>
+            <w:r>
+              <w:rPr>
+                <w:rFonts w:ascii="Times New Roman" w:eastAsia="Times New Roman" w:hAnsi="Times New Roman" w:cs="Times New Roman"/>
+                <w:sz w:val="20"/>
+              </w:rPr>
+              <w:t xml:space="preserve"> </w:t>
+            </w:r>
+            <w:proofErr w:type="spellStart"/>
+            <w:r>
+              <w:rPr>
+                <w:rFonts w:ascii="Times New Roman" w:eastAsia="Times New Roman" w:hAnsi="Times New Roman" w:cs="Times New Roman"/>
+                <w:sz w:val="20"/>
+              </w:rPr>
+              <w:t>Kelamin</w:t>
+            </w:r>
+            <w:proofErr w:type="spellEnd"/>
             <w:r>
               <w:rPr>
                 <w:rFonts w:ascii="Times New Roman" w:eastAsia="Times New Roman" w:hAnsi="Times New Roman" w:cs="Times New Roman"/>
@@ -1727,6 +3485,7 @@
               <w:tab/>
               <w:t xml:space="preserve">    ${</w:t>
             </w:r>
+            <w:proofErr w:type="spellStart"/>
             <w:r>
               <w:rPr>
                 <w:rFonts w:ascii="Times New Roman" w:eastAsia="Times New Roman" w:hAnsi="Times New Roman" w:cs="Times New Roman"/>
@@ -1734,6 +3493,7 @@
               </w:rPr>
               <w:t>jenis_kelamin_almarhum</w:t>
             </w:r>
+            <w:proofErr w:type="spellEnd"/>
             <w:r>
               <w:rPr>
                 <w:rFonts w:ascii="Times New Roman" w:eastAsia="Times New Roman" w:hAnsi="Times New Roman" w:cs="Times New Roman"/>
@@ -1750,13 +3510,31 @@
               </w:tabs>
               <w:spacing w:after="37"/>
             </w:pPr>
-            <w:r>
-              <w:rPr>
-                <w:rFonts w:ascii="Times New Roman" w:eastAsia="Times New Roman" w:hAnsi="Times New Roman" w:cs="Times New Roman"/>
-                <w:sz w:val="20"/>
-              </w:rPr>
-              <w:t>Tanggal Lahir</w:t>
-            </w:r>
+            <w:proofErr w:type="spellStart"/>
+            <w:r>
+              <w:rPr>
+                <w:rFonts w:ascii="Times New Roman" w:eastAsia="Times New Roman" w:hAnsi="Times New Roman" w:cs="Times New Roman"/>
+                <w:sz w:val="20"/>
+              </w:rPr>
+              <w:t>Tanggal</w:t>
+            </w:r>
+            <w:proofErr w:type="spellEnd"/>
+            <w:r>
+              <w:rPr>
+                <w:rFonts w:ascii="Times New Roman" w:eastAsia="Times New Roman" w:hAnsi="Times New Roman" w:cs="Times New Roman"/>
+                <w:sz w:val="20"/>
+              </w:rPr>
+              <w:t xml:space="preserve"> </w:t>
+            </w:r>
+            <w:proofErr w:type="spellStart"/>
+            <w:r>
+              <w:rPr>
+                <w:rFonts w:ascii="Times New Roman" w:eastAsia="Times New Roman" w:hAnsi="Times New Roman" w:cs="Times New Roman"/>
+                <w:sz w:val="20"/>
+              </w:rPr>
+              <w:t>Lahir</w:t>
+            </w:r>
+            <w:proofErr w:type="spellEnd"/>
             <w:r>
               <w:rPr>
                 <w:rFonts w:ascii="Times New Roman" w:eastAsia="Times New Roman" w:hAnsi="Times New Roman" w:cs="Times New Roman"/>
@@ -1779,6 +3557,7 @@
               </w:rPr>
               <w:t>{</w:t>
             </w:r>
+            <w:proofErr w:type="spellStart"/>
             <w:r>
               <w:rPr>
                 <w:rFonts w:ascii="Times New Roman" w:eastAsia="Times New Roman" w:hAnsi="Times New Roman" w:cs="Times New Roman"/>
@@ -1786,6 +3565,7 @@
               </w:rPr>
               <w:t>ttl_almarhum</w:t>
             </w:r>
+            <w:proofErr w:type="spellEnd"/>
             <w:r>
               <w:rPr>
                 <w:rFonts w:ascii="Times New Roman" w:eastAsia="Times New Roman" w:hAnsi="Times New Roman" w:cs="Times New Roman"/>
@@ -1793,8 +3573,6 @@
               </w:rPr>
               <w:t>}</w:t>
             </w:r>
-            <w:bookmarkStart w:id="0" w:name="_GoBack"/>
-            <w:bookmarkEnd w:id="0"/>
           </w:p>
           <w:p>
             <w:pPr>
@@ -1804,13 +3582,31 @@
               </w:tabs>
               <w:spacing w:after="37"/>
             </w:pPr>
-            <w:r>
-              <w:rPr>
-                <w:rFonts w:ascii="Times New Roman" w:eastAsia="Times New Roman" w:hAnsi="Times New Roman" w:cs="Times New Roman"/>
-                <w:sz w:val="20"/>
-              </w:rPr>
-              <w:t>Tanggal Pemakaman</w:t>
-            </w:r>
+            <w:proofErr w:type="spellStart"/>
+            <w:r>
+              <w:rPr>
+                <w:rFonts w:ascii="Times New Roman" w:eastAsia="Times New Roman" w:hAnsi="Times New Roman" w:cs="Times New Roman"/>
+                <w:sz w:val="20"/>
+              </w:rPr>
+              <w:t>Tanggal</w:t>
+            </w:r>
+            <w:proofErr w:type="spellEnd"/>
+            <w:r>
+              <w:rPr>
+                <w:rFonts w:ascii="Times New Roman" w:eastAsia="Times New Roman" w:hAnsi="Times New Roman" w:cs="Times New Roman"/>
+                <w:sz w:val="20"/>
+              </w:rPr>
+              <w:t xml:space="preserve"> </w:t>
+            </w:r>
+            <w:proofErr w:type="spellStart"/>
+            <w:r>
+              <w:rPr>
+                <w:rFonts w:ascii="Times New Roman" w:eastAsia="Times New Roman" w:hAnsi="Times New Roman" w:cs="Times New Roman"/>
+                <w:sz w:val="20"/>
+              </w:rPr>
+              <w:t>Pemakaman</w:t>
+            </w:r>
+            <w:proofErr w:type="spellEnd"/>
             <w:r>
               <w:rPr>
                 <w:rFonts w:ascii="Times New Roman" w:eastAsia="Times New Roman" w:hAnsi="Times New Roman" w:cs="Times New Roman"/>
@@ -1841,6 +3637,7 @@
               </w:rPr>
               <w:t>{</w:t>
             </w:r>
+            <w:proofErr w:type="spellStart"/>
             <w:r>
               <w:rPr>
                 <w:rFonts w:ascii="Times New Roman" w:eastAsia="Times New Roman" w:hAnsi="Times New Roman" w:cs="Times New Roman"/>
@@ -1848,6 +3645,7 @@
               </w:rPr>
               <w:t>tanggal_pemakaman</w:t>
             </w:r>
+            <w:proofErr w:type="spellEnd"/>
             <w:r>
               <w:rPr>
                 <w:rFonts w:ascii="Times New Roman" w:eastAsia="Times New Roman" w:hAnsi="Times New Roman" w:cs="Times New Roman"/>
@@ -1869,15 +3667,40 @@
                 <w:rFonts w:ascii="Times New Roman" w:eastAsia="Times New Roman" w:hAnsi="Times New Roman" w:cs="Times New Roman"/>
                 <w:sz w:val="20"/>
               </w:rPr>
-              <w:t>Di Te</w:t>
-            </w:r>
-            <w:r>
-              <w:rPr>
-                <w:rFonts w:ascii="Times New Roman" w:eastAsia="Times New Roman" w:hAnsi="Times New Roman" w:cs="Times New Roman"/>
-                <w:sz w:val="20"/>
-              </w:rPr>
-              <w:t>mpat Pemakaman</w:t>
-            </w:r>
+              <w:t xml:space="preserve">Di </w:t>
+            </w:r>
+            <w:proofErr w:type="spellStart"/>
+            <w:r>
+              <w:rPr>
+                <w:rFonts w:ascii="Times New Roman" w:eastAsia="Times New Roman" w:hAnsi="Times New Roman" w:cs="Times New Roman"/>
+                <w:sz w:val="20"/>
+              </w:rPr>
+              <w:t>Te</w:t>
+            </w:r>
+            <w:r>
+              <w:rPr>
+                <w:rFonts w:ascii="Times New Roman" w:eastAsia="Times New Roman" w:hAnsi="Times New Roman" w:cs="Times New Roman"/>
+                <w:sz w:val="20"/>
+              </w:rPr>
+              <w:t>mpat</w:t>
+            </w:r>
+            <w:proofErr w:type="spellEnd"/>
+            <w:r>
+              <w:rPr>
+                <w:rFonts w:ascii="Times New Roman" w:eastAsia="Times New Roman" w:hAnsi="Times New Roman" w:cs="Times New Roman"/>
+                <w:sz w:val="20"/>
+              </w:rPr>
+              <w:t xml:space="preserve"> </w:t>
+            </w:r>
+            <w:proofErr w:type="spellStart"/>
+            <w:r>
+              <w:rPr>
+                <w:rFonts w:ascii="Times New Roman" w:eastAsia="Times New Roman" w:hAnsi="Times New Roman" w:cs="Times New Roman"/>
+                <w:sz w:val="20"/>
+              </w:rPr>
+              <w:t>Pemakaman</w:t>
+            </w:r>
+            <w:proofErr w:type="spellEnd"/>
             <w:r>
               <w:rPr>
                 <w:rFonts w:ascii="Times New Roman" w:eastAsia="Times New Roman" w:hAnsi="Times New Roman" w:cs="Times New Roman"/>
@@ -1900,6 +3723,7 @@
               </w:rPr>
               <w:t>{</w:t>
             </w:r>
+            <w:proofErr w:type="spellStart"/>
             <w:r>
               <w:rPr>
                 <w:rFonts w:ascii="Times New Roman" w:eastAsia="Times New Roman" w:hAnsi="Times New Roman" w:cs="Times New Roman"/>
@@ -1907,6 +3731,7 @@
               </w:rPr>
               <w:t>tpu_almarhum</w:t>
             </w:r>
+            <w:proofErr w:type="spellEnd"/>
             <w:r>
               <w:rPr>
                 <w:rFonts w:ascii="Times New Roman" w:eastAsia="Times New Roman" w:hAnsi="Times New Roman" w:cs="Times New Roman"/>
@@ -1949,7 +3774,23 @@
                 <w:rFonts w:ascii="Times New Roman" w:eastAsia="Times New Roman" w:hAnsi="Times New Roman" w:cs="Times New Roman"/>
                 <w:sz w:val="20"/>
               </w:rPr>
-              <w:t xml:space="preserve">     ${blok_almarhum}</w:t>
+              <w:t xml:space="preserve">     ${</w:t>
+            </w:r>
+            <w:proofErr w:type="spellStart"/>
+            <w:r>
+              <w:rPr>
+                <w:rFonts w:ascii="Times New Roman" w:eastAsia="Times New Roman" w:hAnsi="Times New Roman" w:cs="Times New Roman"/>
+                <w:sz w:val="20"/>
+              </w:rPr>
+              <w:t>blok_almarhum</w:t>
+            </w:r>
+            <w:proofErr w:type="spellEnd"/>
+            <w:r>
+              <w:rPr>
+                <w:rFonts w:ascii="Times New Roman" w:eastAsia="Times New Roman" w:hAnsi="Times New Roman" w:cs="Times New Roman"/>
+                <w:sz w:val="20"/>
+              </w:rPr>
+              <w:t>}</w:t>
             </w:r>
           </w:p>
         </w:tc>
@@ -2015,7 +3856,151 @@
                 <w:rFonts w:ascii="Times New Roman" w:eastAsia="Times New Roman" w:hAnsi="Times New Roman" w:cs="Times New Roman"/>
                 <w:sz w:val="20"/>
               </w:rPr>
-              <w:t>Masa berlaku ijin 2 (DUA) tahun dan dapat dilaksanakan perpanjangan/daftar ulang.</w:t>
+              <w:t xml:space="preserve">Masa </w:t>
+            </w:r>
+            <w:proofErr w:type="spellStart"/>
+            <w:r>
+              <w:rPr>
+                <w:rFonts w:ascii="Times New Roman" w:eastAsia="Times New Roman" w:hAnsi="Times New Roman" w:cs="Times New Roman"/>
+                <w:sz w:val="20"/>
+              </w:rPr>
+              <w:t>berlaku</w:t>
+            </w:r>
+            <w:proofErr w:type="spellEnd"/>
+            <w:r>
+              <w:rPr>
+                <w:rFonts w:ascii="Times New Roman" w:eastAsia="Times New Roman" w:hAnsi="Times New Roman" w:cs="Times New Roman"/>
+                <w:sz w:val="20"/>
+              </w:rPr>
+              <w:t xml:space="preserve"> </w:t>
+            </w:r>
+            <w:proofErr w:type="spellStart"/>
+            <w:r>
+              <w:rPr>
+                <w:rFonts w:ascii="Times New Roman" w:eastAsia="Times New Roman" w:hAnsi="Times New Roman" w:cs="Times New Roman"/>
+                <w:sz w:val="20"/>
+              </w:rPr>
+              <w:t>ijin</w:t>
+            </w:r>
+            <w:proofErr w:type="spellEnd"/>
+            <w:r>
+              <w:rPr>
+                <w:rFonts w:ascii="Times New Roman" w:eastAsia="Times New Roman" w:hAnsi="Times New Roman" w:cs="Times New Roman"/>
+                <w:sz w:val="20"/>
+              </w:rPr>
+              <w:t xml:space="preserve"> 2 (DUA) </w:t>
+            </w:r>
+            <w:proofErr w:type="spellStart"/>
+            <w:r>
+              <w:rPr>
+                <w:rFonts w:ascii="Times New Roman" w:eastAsia="Times New Roman" w:hAnsi="Times New Roman" w:cs="Times New Roman"/>
+                <w:sz w:val="20"/>
+              </w:rPr>
+              <w:t>tahun</w:t>
+            </w:r>
+            <w:proofErr w:type="spellEnd"/>
+            <w:r>
+              <w:rPr>
+                <w:rFonts w:ascii="Times New Roman" w:eastAsia="Times New Roman" w:hAnsi="Times New Roman" w:cs="Times New Roman"/>
+                <w:sz w:val="20"/>
+              </w:rPr>
+              <w:t xml:space="preserve"> </w:t>
+            </w:r>
+            <w:proofErr w:type="spellStart"/>
+            <w:r>
+              <w:rPr>
+                <w:rFonts w:ascii="Times New Roman" w:eastAsia="Times New Roman" w:hAnsi="Times New Roman" w:cs="Times New Roman"/>
+                <w:sz w:val="20"/>
+              </w:rPr>
+              <w:t>dan</w:t>
+            </w:r>
+            <w:proofErr w:type="spellEnd"/>
+            <w:r>
+              <w:rPr>
+                <w:rFonts w:ascii="Times New Roman" w:eastAsia="Times New Roman" w:hAnsi="Times New Roman" w:cs="Times New Roman"/>
+                <w:sz w:val="20"/>
+              </w:rPr>
+              <w:t xml:space="preserve"> </w:t>
+            </w:r>
+            <w:proofErr w:type="spellStart"/>
+            <w:r>
+              <w:rPr>
+                <w:rFonts w:ascii="Times New Roman" w:eastAsia="Times New Roman" w:hAnsi="Times New Roman" w:cs="Times New Roman"/>
+                <w:sz w:val="20"/>
+              </w:rPr>
+              <w:t>dapat</w:t>
+            </w:r>
+            <w:proofErr w:type="spellEnd"/>
+            <w:r>
+              <w:rPr>
+                <w:rFonts w:ascii="Times New Roman" w:eastAsia="Times New Roman" w:hAnsi="Times New Roman" w:cs="Times New Roman"/>
+                <w:sz w:val="20"/>
+              </w:rPr>
+              <w:t xml:space="preserve"> </w:t>
+            </w:r>
+            <w:proofErr w:type="spellStart"/>
+            <w:r>
+              <w:rPr>
+                <w:rFonts w:ascii="Times New Roman" w:eastAsia="Times New Roman" w:hAnsi="Times New Roman" w:cs="Times New Roman"/>
+                <w:sz w:val="20"/>
+              </w:rPr>
+              <w:t>dilaksanakan</w:t>
+            </w:r>
+            <w:proofErr w:type="spellEnd"/>
+            <w:r>
+              <w:rPr>
+                <w:rFonts w:ascii="Times New Roman" w:eastAsia="Times New Roman" w:hAnsi="Times New Roman" w:cs="Times New Roman"/>
+                <w:sz w:val="20"/>
+              </w:rPr>
+              <w:t xml:space="preserve"> </w:t>
+            </w:r>
+            <w:proofErr w:type="spellStart"/>
+            <w:r>
+              <w:rPr>
+                <w:rFonts w:ascii="Times New Roman" w:eastAsia="Times New Roman" w:hAnsi="Times New Roman" w:cs="Times New Roman"/>
+                <w:sz w:val="20"/>
+              </w:rPr>
+              <w:t>perpanjangan</w:t>
+            </w:r>
+            <w:proofErr w:type="spellEnd"/>
+            <w:r>
+              <w:rPr>
+                <w:rFonts w:ascii="Times New Roman" w:eastAsia="Times New Roman" w:hAnsi="Times New Roman" w:cs="Times New Roman"/>
+                <w:sz w:val="20"/>
+              </w:rPr>
+              <w:t>/</w:t>
+            </w:r>
+            <w:proofErr w:type="spellStart"/>
+            <w:r>
+              <w:rPr>
+                <w:rFonts w:ascii="Times New Roman" w:eastAsia="Times New Roman" w:hAnsi="Times New Roman" w:cs="Times New Roman"/>
+                <w:sz w:val="20"/>
+              </w:rPr>
+              <w:t>daftar</w:t>
+            </w:r>
+            <w:proofErr w:type="spellEnd"/>
+            <w:r>
+              <w:rPr>
+                <w:rFonts w:ascii="Times New Roman" w:eastAsia="Times New Roman" w:hAnsi="Times New Roman" w:cs="Times New Roman"/>
+                <w:sz w:val="20"/>
+              </w:rPr>
+              <w:t xml:space="preserve"> </w:t>
+            </w:r>
+            <w:proofErr w:type="spellStart"/>
+            <w:r>
+              <w:rPr>
+                <w:rFonts w:ascii="Times New Roman" w:eastAsia="Times New Roman" w:hAnsi="Times New Roman" w:cs="Times New Roman"/>
+                <w:sz w:val="20"/>
+              </w:rPr>
+              <w:t>ulang</w:t>
+            </w:r>
+            <w:proofErr w:type="spellEnd"/>
+            <w:r>
+              <w:rPr>
+                <w:rFonts w:ascii="Times New Roman" w:eastAsia="Times New Roman" w:hAnsi="Times New Roman" w:cs="Times New Roman"/>
+                <w:sz w:val="20"/>
+              </w:rPr>
+              <w:t>.</w:t>
             </w:r>
           </w:p>
         </w:tc>
@@ -2079,12 +4064,37 @@
             <w:pPr>
               <w:spacing w:after="260"/>
             </w:pPr>
-            <w:r>
-              <w:rPr>
-                <w:rFonts w:ascii="Times New Roman" w:eastAsia="Times New Roman" w:hAnsi="Times New Roman" w:cs="Times New Roman"/>
-                <w:sz w:val="20"/>
-              </w:rPr>
-              <w:t xml:space="preserve">Keputusan Camat </w:t>
+            <w:proofErr w:type="spellStart"/>
+            <w:r>
+              <w:rPr>
+                <w:rFonts w:ascii="Times New Roman" w:eastAsia="Times New Roman" w:hAnsi="Times New Roman" w:cs="Times New Roman"/>
+                <w:sz w:val="20"/>
+              </w:rPr>
+              <w:t>Keputusan</w:t>
+            </w:r>
+            <w:proofErr w:type="spellEnd"/>
+            <w:r>
+              <w:rPr>
+                <w:rFonts w:ascii="Times New Roman" w:eastAsia="Times New Roman" w:hAnsi="Times New Roman" w:cs="Times New Roman"/>
+                <w:sz w:val="20"/>
+              </w:rPr>
+              <w:t xml:space="preserve"> </w:t>
+            </w:r>
+            <w:proofErr w:type="spellStart"/>
+            <w:r>
+              <w:rPr>
+                <w:rFonts w:ascii="Times New Roman" w:eastAsia="Times New Roman" w:hAnsi="Times New Roman" w:cs="Times New Roman"/>
+                <w:sz w:val="20"/>
+              </w:rPr>
+              <w:t>Camat</w:t>
+            </w:r>
+            <w:proofErr w:type="spellEnd"/>
+            <w:r>
+              <w:rPr>
+                <w:rFonts w:ascii="Times New Roman" w:eastAsia="Times New Roman" w:hAnsi="Times New Roman" w:cs="Times New Roman"/>
+                <w:sz w:val="20"/>
+              </w:rPr>
+              <w:t xml:space="preserve"> </w:t>
             </w:r>
             <w:r>
               <w:rPr>
@@ -2100,6 +4110,7 @@
               </w:rPr>
               <w:t>{</w:t>
             </w:r>
+            <w:proofErr w:type="spellStart"/>
             <w:r>
               <w:rPr>
                 <w:rFonts w:ascii="Times New Roman" w:eastAsia="Times New Roman" w:hAnsi="Times New Roman" w:cs="Times New Roman"/>
@@ -2107,6 +4118,7 @@
               </w:rPr>
               <w:t>nama_kecamatan_normal</w:t>
             </w:r>
+            <w:proofErr w:type="spellEnd"/>
             <w:r>
               <w:rPr>
                 <w:rFonts w:ascii="Times New Roman" w:eastAsia="Times New Roman" w:hAnsi="Times New Roman" w:cs="Times New Roman"/>
@@ -2114,12 +4126,101 @@
               </w:rPr>
               <w:t xml:space="preserve">} </w:t>
             </w:r>
-            <w:r>
-              <w:rPr>
-                <w:rFonts w:ascii="Times New Roman" w:eastAsia="Times New Roman" w:hAnsi="Times New Roman" w:cs="Times New Roman"/>
-                <w:sz w:val="20"/>
-              </w:rPr>
-              <w:t>ini mulai berlaku pada tanggal ditetapkan.</w:t>
+            <w:proofErr w:type="spellStart"/>
+            <w:r>
+              <w:rPr>
+                <w:rFonts w:ascii="Times New Roman" w:eastAsia="Times New Roman" w:hAnsi="Times New Roman" w:cs="Times New Roman"/>
+                <w:sz w:val="20"/>
+              </w:rPr>
+              <w:t>ini</w:t>
+            </w:r>
+            <w:proofErr w:type="spellEnd"/>
+            <w:r>
+              <w:rPr>
+                <w:rFonts w:ascii="Times New Roman" w:eastAsia="Times New Roman" w:hAnsi="Times New Roman" w:cs="Times New Roman"/>
+                <w:sz w:val="20"/>
+              </w:rPr>
+              <w:t xml:space="preserve"> </w:t>
+            </w:r>
+            <w:proofErr w:type="spellStart"/>
+            <w:r>
+              <w:rPr>
+                <w:rFonts w:ascii="Times New Roman" w:eastAsia="Times New Roman" w:hAnsi="Times New Roman" w:cs="Times New Roman"/>
+                <w:sz w:val="20"/>
+              </w:rPr>
+              <w:t>mulai</w:t>
+            </w:r>
+            <w:proofErr w:type="spellEnd"/>
+            <w:r>
+              <w:rPr>
+                <w:rFonts w:ascii="Times New Roman" w:eastAsia="Times New Roman" w:hAnsi="Times New Roman" w:cs="Times New Roman"/>
+                <w:sz w:val="20"/>
+              </w:rPr>
+              <w:t xml:space="preserve"> </w:t>
+            </w:r>
+            <w:proofErr w:type="spellStart"/>
+            <w:r>
+              <w:rPr>
+                <w:rFonts w:ascii="Times New Roman" w:eastAsia="Times New Roman" w:hAnsi="Times New Roman" w:cs="Times New Roman"/>
+                <w:sz w:val="20"/>
+              </w:rPr>
+              <w:t>berlaku</w:t>
+            </w:r>
+            <w:proofErr w:type="spellEnd"/>
+            <w:r>
+              <w:rPr>
+                <w:rFonts w:ascii="Times New Roman" w:eastAsia="Times New Roman" w:hAnsi="Times New Roman" w:cs="Times New Roman"/>
+                <w:sz w:val="20"/>
+              </w:rPr>
+              <w:t xml:space="preserve"> </w:t>
+            </w:r>
+            <w:proofErr w:type="spellStart"/>
+            <w:r>
+              <w:rPr>
+                <w:rFonts w:ascii="Times New Roman" w:eastAsia="Times New Roman" w:hAnsi="Times New Roman" w:cs="Times New Roman"/>
+                <w:sz w:val="20"/>
+              </w:rPr>
+              <w:t>pada</w:t>
+            </w:r>
+            <w:proofErr w:type="spellEnd"/>
+            <w:r>
+              <w:rPr>
+                <w:rFonts w:ascii="Times New Roman" w:eastAsia="Times New Roman" w:hAnsi="Times New Roman" w:cs="Times New Roman"/>
+                <w:sz w:val="20"/>
+              </w:rPr>
+              <w:t xml:space="preserve"> </w:t>
+            </w:r>
+            <w:proofErr w:type="spellStart"/>
+            <w:r>
+              <w:rPr>
+                <w:rFonts w:ascii="Times New Roman" w:eastAsia="Times New Roman" w:hAnsi="Times New Roman" w:cs="Times New Roman"/>
+                <w:sz w:val="20"/>
+              </w:rPr>
+              <w:t>tanggal</w:t>
+            </w:r>
+            <w:proofErr w:type="spellEnd"/>
+            <w:r>
+              <w:rPr>
+                <w:rFonts w:ascii="Times New Roman" w:eastAsia="Times New Roman" w:hAnsi="Times New Roman" w:cs="Times New Roman"/>
+                <w:sz w:val="20"/>
+              </w:rPr>
+              <w:t xml:space="preserve"> </w:t>
+            </w:r>
+            <w:proofErr w:type="spellStart"/>
+            <w:r>
+              <w:rPr>
+                <w:rFonts w:ascii="Times New Roman" w:eastAsia="Times New Roman" w:hAnsi="Times New Roman" w:cs="Times New Roman"/>
+                <w:sz w:val="20"/>
+              </w:rPr>
+              <w:t>ditetapkan</w:t>
+            </w:r>
+            <w:proofErr w:type="spellEnd"/>
+            <w:r>
+              <w:rPr>
+                <w:rFonts w:ascii="Times New Roman" w:eastAsia="Times New Roman" w:hAnsi="Times New Roman" w:cs="Times New Roman"/>
+                <w:sz w:val="20"/>
+              </w:rPr>
+              <w:t>.</w:t>
             </w:r>
           </w:p>
           <w:p>
@@ -2128,12 +4229,21 @@
               <w:ind w:left="2474"/>
               <w:jc w:val="center"/>
             </w:pPr>
-            <w:r>
-              <w:rPr>
-                <w:rFonts w:ascii="Times New Roman" w:eastAsia="Times New Roman" w:hAnsi="Times New Roman" w:cs="Times New Roman"/>
-                <w:sz w:val="20"/>
-              </w:rPr>
-              <w:t>Ditetapkan di Malang,</w:t>
+            <w:proofErr w:type="spellStart"/>
+            <w:r>
+              <w:rPr>
+                <w:rFonts w:ascii="Times New Roman" w:eastAsia="Times New Roman" w:hAnsi="Times New Roman" w:cs="Times New Roman"/>
+                <w:sz w:val="20"/>
+              </w:rPr>
+              <w:t>Ditetapkan</w:t>
+            </w:r>
+            <w:proofErr w:type="spellEnd"/>
+            <w:r>
+              <w:rPr>
+                <w:rFonts w:ascii="Times New Roman" w:eastAsia="Times New Roman" w:hAnsi="Times New Roman" w:cs="Times New Roman"/>
+                <w:sz w:val="20"/>
+              </w:rPr>
+              <w:t xml:space="preserve"> di Malang,</w:t>
             </w:r>
           </w:p>
           <w:p>
@@ -2141,12 +4251,37 @@
               <w:spacing w:after="5"/>
               <w:ind w:left="4535"/>
             </w:pPr>
-            <w:r>
-              <w:rPr>
-                <w:rFonts w:ascii="Times New Roman" w:eastAsia="Times New Roman" w:hAnsi="Times New Roman" w:cs="Times New Roman"/>
-                <w:sz w:val="20"/>
-              </w:rPr>
-              <w:t xml:space="preserve">Pada Tanggal, </w:t>
+            <w:proofErr w:type="spellStart"/>
+            <w:r>
+              <w:rPr>
+                <w:rFonts w:ascii="Times New Roman" w:eastAsia="Times New Roman" w:hAnsi="Times New Roman" w:cs="Times New Roman"/>
+                <w:sz w:val="20"/>
+              </w:rPr>
+              <w:t>Pada</w:t>
+            </w:r>
+            <w:proofErr w:type="spellEnd"/>
+            <w:r>
+              <w:rPr>
+                <w:rFonts w:ascii="Times New Roman" w:eastAsia="Times New Roman" w:hAnsi="Times New Roman" w:cs="Times New Roman"/>
+                <w:sz w:val="20"/>
+              </w:rPr>
+              <w:t xml:space="preserve"> </w:t>
+            </w:r>
+            <w:proofErr w:type="spellStart"/>
+            <w:r>
+              <w:rPr>
+                <w:rFonts w:ascii="Times New Roman" w:eastAsia="Times New Roman" w:hAnsi="Times New Roman" w:cs="Times New Roman"/>
+                <w:sz w:val="20"/>
+              </w:rPr>
+              <w:t>Tanggal</w:t>
+            </w:r>
+            <w:proofErr w:type="spellEnd"/>
+            <w:r>
+              <w:rPr>
+                <w:rFonts w:ascii="Times New Roman" w:eastAsia="Times New Roman" w:hAnsi="Times New Roman" w:cs="Times New Roman"/>
+                <w:sz w:val="20"/>
+              </w:rPr>
+              <w:t xml:space="preserve">, </w:t>
             </w:r>
             <w:r>
               <w:rPr>
@@ -2162,6 +4297,7 @@
               </w:rPr>
               <w:t>{</w:t>
             </w:r>
+            <w:proofErr w:type="spellStart"/>
             <w:r>
               <w:rPr>
                 <w:rFonts w:ascii="Times New Roman" w:eastAsia="Times New Roman" w:hAnsi="Times New Roman" w:cs="Times New Roman"/>
@@ -2169,6 +4305,7 @@
               </w:rPr>
               <w:t>tanggal_sekarang</w:t>
             </w:r>
+            <w:proofErr w:type="spellEnd"/>
             <w:r>
               <w:rPr>
                 <w:rFonts w:ascii="Times New Roman" w:eastAsia="Times New Roman" w:hAnsi="Times New Roman" w:cs="Times New Roman"/>
@@ -2203,6 +4340,7 @@
               </w:rPr>
               <w:t>${</w:t>
             </w:r>
+            <w:proofErr w:type="spellStart"/>
             <w:r>
               <w:rPr>
                 <w:rFonts w:ascii="Times New Roman" w:eastAsia="Times New Roman" w:hAnsi="Times New Roman" w:cs="Times New Roman"/>
@@ -2210,6 +4348,7 @@
               </w:rPr>
               <w:t>nama_kecamatan</w:t>
             </w:r>
+            <w:proofErr w:type="spellEnd"/>
             <w:r>
               <w:rPr>
                 <w:rFonts w:ascii="Times New Roman" w:eastAsia="Times New Roman" w:hAnsi="Times New Roman" w:cs="Times New Roman"/>
@@ -2233,44 +4372,24 @@
         <w:spacing w:after="0"/>
         <w:ind w:left="6350"/>
       </w:pPr>
-      <w:r>
-        <w:rPr>
-          <w:noProof/>
-        </w:rPr>
-        <w:drawing>
-          <wp:inline distT="0" distB="0" distL="0" distR="0">
-            <wp:extent cx="719963" cy="719963"/>
-            <wp:effectExtent l="0" t="0" r="0" b="0"/>
-            <wp:docPr id="91" name="Picture 91"/>
-            <wp:cNvGraphicFramePr/>
-            <a:graphic xmlns:a="http://schemas.openxmlformats.org/drawingml/2006/main">
-              <a:graphicData uri="http://schemas.openxmlformats.org/drawingml/2006/picture">
-                <pic:pic xmlns:pic="http://schemas.openxmlformats.org/drawingml/2006/picture">
-                  <pic:nvPicPr>
-                    <pic:cNvPr id="91" name="Picture 91"/>
-                    <pic:cNvPicPr/>
-                  </pic:nvPicPr>
-                  <pic:blipFill>
-                    <a:blip r:embed="rId7"/>
-                    <a:stretch>
-                      <a:fillRect/>
-                    </a:stretch>
-                  </pic:blipFill>
-                  <pic:spPr>
-                    <a:xfrm>
-                      <a:off x="0" y="0"/>
-                      <a:ext cx="719963" cy="719963"/>
-                    </a:xfrm>
-                    <a:prstGeom prst="rect">
-                      <a:avLst/>
-                    </a:prstGeom>
-                  </pic:spPr>
-                </pic:pic>
-              </a:graphicData>
-            </a:graphic>
-          </wp:inline>
-        </w:drawing>
-      </w:r>
+    </w:p>
+    <w:p>
+      <w:pPr>
+        <w:spacing w:after="0"/>
+        <w:ind w:left="6350"/>
+      </w:pPr>
+    </w:p>
+    <w:p>
+      <w:pPr>
+        <w:spacing w:after="0"/>
+        <w:ind w:left="6350"/>
+      </w:pPr>
+    </w:p>
+    <w:p>
+      <w:pPr>
+        <w:spacing w:after="0"/>
+        <w:ind w:left="6350"/>
+      </w:pPr>
     </w:p>
     <w:p>
       <w:pPr>
@@ -2279,12 +4398,30 @@
         </w:tabs>
         <w:spacing w:after="37"/>
       </w:pPr>
-      <w:r>
-        <w:rPr>
-          <w:rFonts w:ascii="Times New Roman" w:eastAsia="Times New Roman" w:hAnsi="Times New Roman" w:cs="Times New Roman"/>
-          <w:sz w:val="20"/>
-        </w:rPr>
-        <w:t xml:space="preserve">Tembusan : </w:t>
+      <w:proofErr w:type="spellStart"/>
+      <w:proofErr w:type="gramStart"/>
+      <w:r>
+        <w:rPr>
+          <w:rFonts w:ascii="Times New Roman" w:eastAsia="Times New Roman" w:hAnsi="Times New Roman" w:cs="Times New Roman"/>
+          <w:sz w:val="20"/>
+        </w:rPr>
+        <w:t>Tembusan</w:t>
+      </w:r>
+      <w:proofErr w:type="spellEnd"/>
+      <w:r>
+        <w:rPr>
+          <w:rFonts w:ascii="Times New Roman" w:eastAsia="Times New Roman" w:hAnsi="Times New Roman" w:cs="Times New Roman"/>
+          <w:sz w:val="20"/>
+        </w:rPr>
+        <w:t xml:space="preserve"> :</w:t>
+      </w:r>
+      <w:proofErr w:type="gramEnd"/>
+      <w:r>
+        <w:rPr>
+          <w:rFonts w:ascii="Times New Roman" w:eastAsia="Times New Roman" w:hAnsi="Times New Roman" w:cs="Times New Roman"/>
+          <w:sz w:val="20"/>
+        </w:rPr>
+        <w:t xml:space="preserve"> </w:t>
       </w:r>
       <w:r>
         <w:rPr>
@@ -2311,12 +4448,94 @@
           <w:sz w:val="20"/>
         </w:rPr>
       </w:pPr>
-      <w:r>
-        <w:rPr>
-          <w:rFonts w:ascii="Times New Roman" w:eastAsia="Times New Roman" w:hAnsi="Times New Roman" w:cs="Times New Roman"/>
-          <w:sz w:val="20"/>
-        </w:rPr>
-        <w:t>Yth. Bpk. : 1. Walikota Malang (sebagai laporan);</w:t>
+      <w:proofErr w:type="spellStart"/>
+      <w:r>
+        <w:rPr>
+          <w:rFonts w:ascii="Times New Roman" w:eastAsia="Times New Roman" w:hAnsi="Times New Roman" w:cs="Times New Roman"/>
+          <w:sz w:val="20"/>
+        </w:rPr>
+        <w:t>Yth</w:t>
+      </w:r>
+      <w:proofErr w:type="spellEnd"/>
+      <w:r>
+        <w:rPr>
+          <w:rFonts w:ascii="Times New Roman" w:eastAsia="Times New Roman" w:hAnsi="Times New Roman" w:cs="Times New Roman"/>
+          <w:sz w:val="20"/>
+        </w:rPr>
+        <w:t xml:space="preserve">. </w:t>
+      </w:r>
+      <w:proofErr w:type="spellStart"/>
+      <w:r>
+        <w:rPr>
+          <w:rFonts w:ascii="Times New Roman" w:eastAsia="Times New Roman" w:hAnsi="Times New Roman" w:cs="Times New Roman"/>
+          <w:sz w:val="20"/>
+        </w:rPr>
+        <w:t>Bpk</w:t>
+      </w:r>
+      <w:proofErr w:type="spellEnd"/>
+      <w:proofErr w:type="gramStart"/>
+      <w:r>
+        <w:rPr>
+          <w:rFonts w:ascii="Times New Roman" w:eastAsia="Times New Roman" w:hAnsi="Times New Roman" w:cs="Times New Roman"/>
+          <w:sz w:val="20"/>
+        </w:rPr>
+        <w:t>. :</w:t>
+      </w:r>
+      <w:proofErr w:type="gramEnd"/>
+      <w:r>
+        <w:rPr>
+          <w:rFonts w:ascii="Times New Roman" w:eastAsia="Times New Roman" w:hAnsi="Times New Roman" w:cs="Times New Roman"/>
+          <w:sz w:val="20"/>
+        </w:rPr>
+        <w:t xml:space="preserve"> 1. </w:t>
+      </w:r>
+      <w:proofErr w:type="spellStart"/>
+      <w:r>
+        <w:rPr>
+          <w:rFonts w:ascii="Times New Roman" w:eastAsia="Times New Roman" w:hAnsi="Times New Roman" w:cs="Times New Roman"/>
+          <w:sz w:val="20"/>
+        </w:rPr>
+        <w:t>Walikota</w:t>
+      </w:r>
+      <w:proofErr w:type="spellEnd"/>
+      <w:r>
+        <w:rPr>
+          <w:rFonts w:ascii="Times New Roman" w:eastAsia="Times New Roman" w:hAnsi="Times New Roman" w:cs="Times New Roman"/>
+          <w:sz w:val="20"/>
+        </w:rPr>
+        <w:t xml:space="preserve"> Malang (</w:t>
+      </w:r>
+      <w:proofErr w:type="spellStart"/>
+      <w:r>
+        <w:rPr>
+          <w:rFonts w:ascii="Times New Roman" w:eastAsia="Times New Roman" w:hAnsi="Times New Roman" w:cs="Times New Roman"/>
+          <w:sz w:val="20"/>
+        </w:rPr>
+        <w:t>sebagai</w:t>
+      </w:r>
+      <w:proofErr w:type="spellEnd"/>
+      <w:r>
+        <w:rPr>
+          <w:rFonts w:ascii="Times New Roman" w:eastAsia="Times New Roman" w:hAnsi="Times New Roman" w:cs="Times New Roman"/>
+          <w:sz w:val="20"/>
+        </w:rPr>
+        <w:t xml:space="preserve"> </w:t>
+      </w:r>
+      <w:proofErr w:type="spellStart"/>
+      <w:r>
+        <w:rPr>
+          <w:rFonts w:ascii="Times New Roman" w:eastAsia="Times New Roman" w:hAnsi="Times New Roman" w:cs="Times New Roman"/>
+          <w:sz w:val="20"/>
+        </w:rPr>
+        <w:t>laporan</w:t>
+      </w:r>
+      <w:proofErr w:type="spellEnd"/>
+      <w:r>
+        <w:rPr>
+          <w:rFonts w:ascii="Times New Roman" w:eastAsia="Times New Roman" w:hAnsi="Times New Roman" w:cs="Times New Roman"/>
+          <w:sz w:val="20"/>
+        </w:rPr>
+        <w:t>);</w:t>
       </w:r>
       <w:r>
         <w:rPr>
@@ -2352,7 +4571,71 @@
           <w:rFonts w:ascii="Times New Roman" w:eastAsia="Times New Roman" w:hAnsi="Times New Roman" w:cs="Times New Roman"/>
           <w:sz w:val="20"/>
         </w:rPr>
-        <w:t xml:space="preserve">    2. Kepala Dinas Dan Kawasan Pemukiman Kota Malang;</w:t>
+        <w:t xml:space="preserve">    2. </w:t>
+      </w:r>
+      <w:proofErr w:type="spellStart"/>
+      <w:r>
+        <w:rPr>
+          <w:rFonts w:ascii="Times New Roman" w:eastAsia="Times New Roman" w:hAnsi="Times New Roman" w:cs="Times New Roman"/>
+          <w:sz w:val="20"/>
+        </w:rPr>
+        <w:t>Kepala</w:t>
+      </w:r>
+      <w:proofErr w:type="spellEnd"/>
+      <w:r>
+        <w:rPr>
+          <w:rFonts w:ascii="Times New Roman" w:eastAsia="Times New Roman" w:hAnsi="Times New Roman" w:cs="Times New Roman"/>
+          <w:sz w:val="20"/>
+        </w:rPr>
+        <w:t xml:space="preserve"> </w:t>
+      </w:r>
+      <w:proofErr w:type="spellStart"/>
+      <w:r>
+        <w:rPr>
+          <w:rFonts w:ascii="Times New Roman" w:eastAsia="Times New Roman" w:hAnsi="Times New Roman" w:cs="Times New Roman"/>
+          <w:sz w:val="20"/>
+        </w:rPr>
+        <w:t>Dinas</w:t>
+      </w:r>
+      <w:proofErr w:type="spellEnd"/>
+      <w:r>
+        <w:rPr>
+          <w:rFonts w:ascii="Times New Roman" w:eastAsia="Times New Roman" w:hAnsi="Times New Roman" w:cs="Times New Roman"/>
+          <w:sz w:val="20"/>
+        </w:rPr>
+        <w:t xml:space="preserve"> Dan </w:t>
+      </w:r>
+      <w:proofErr w:type="spellStart"/>
+      <w:r>
+        <w:rPr>
+          <w:rFonts w:ascii="Times New Roman" w:eastAsia="Times New Roman" w:hAnsi="Times New Roman" w:cs="Times New Roman"/>
+          <w:sz w:val="20"/>
+        </w:rPr>
+        <w:t>Kawasan</w:t>
+      </w:r>
+      <w:proofErr w:type="spellEnd"/>
+      <w:r>
+        <w:rPr>
+          <w:rFonts w:ascii="Times New Roman" w:eastAsia="Times New Roman" w:hAnsi="Times New Roman" w:cs="Times New Roman"/>
+          <w:sz w:val="20"/>
+        </w:rPr>
+        <w:t xml:space="preserve"> </w:t>
+      </w:r>
+      <w:proofErr w:type="spellStart"/>
+      <w:r>
+        <w:rPr>
+          <w:rFonts w:ascii="Times New Roman" w:eastAsia="Times New Roman" w:hAnsi="Times New Roman" w:cs="Times New Roman"/>
+          <w:sz w:val="20"/>
+        </w:rPr>
+        <w:t>Pemukiman</w:t>
+      </w:r>
+      <w:proofErr w:type="spellEnd"/>
+      <w:r>
+        <w:rPr>
+          <w:rFonts w:ascii="Times New Roman" w:eastAsia="Times New Roman" w:hAnsi="Times New Roman" w:cs="Times New Roman"/>
+          <w:sz w:val="20"/>
+        </w:rPr>
+        <w:t xml:space="preserve"> Kota Malang;</w:t>
       </w:r>
       <w:r>
         <w:rPr>
@@ -2373,7 +4656,87 @@
           <w:rFonts w:ascii="Times New Roman" w:eastAsia="Times New Roman" w:hAnsi="Times New Roman" w:cs="Times New Roman"/>
           <w:sz w:val="20"/>
         </w:rPr>
-        <w:t xml:space="preserve">    3. Kepala Satuan Polisi Pamong Praja Kota Malang.</w:t>
+        <w:t xml:space="preserve">    3. </w:t>
+      </w:r>
+      <w:proofErr w:type="spellStart"/>
+      <w:r>
+        <w:rPr>
+          <w:rFonts w:ascii="Times New Roman" w:eastAsia="Times New Roman" w:hAnsi="Times New Roman" w:cs="Times New Roman"/>
+          <w:sz w:val="20"/>
+        </w:rPr>
+        <w:t>Kepala</w:t>
+      </w:r>
+      <w:proofErr w:type="spellEnd"/>
+      <w:r>
+        <w:rPr>
+          <w:rFonts w:ascii="Times New Roman" w:eastAsia="Times New Roman" w:hAnsi="Times New Roman" w:cs="Times New Roman"/>
+          <w:sz w:val="20"/>
+        </w:rPr>
+        <w:t xml:space="preserve"> </w:t>
+      </w:r>
+      <w:proofErr w:type="spellStart"/>
+      <w:r>
+        <w:rPr>
+          <w:rFonts w:ascii="Times New Roman" w:eastAsia="Times New Roman" w:hAnsi="Times New Roman" w:cs="Times New Roman"/>
+          <w:sz w:val="20"/>
+        </w:rPr>
+        <w:t>Satuan</w:t>
+      </w:r>
+      <w:proofErr w:type="spellEnd"/>
+      <w:r>
+        <w:rPr>
+          <w:rFonts w:ascii="Times New Roman" w:eastAsia="Times New Roman" w:hAnsi="Times New Roman" w:cs="Times New Roman"/>
+          <w:sz w:val="20"/>
+        </w:rPr>
+        <w:t xml:space="preserve"> </w:t>
+      </w:r>
+      <w:proofErr w:type="spellStart"/>
+      <w:r>
+        <w:rPr>
+          <w:rFonts w:ascii="Times New Roman" w:eastAsia="Times New Roman" w:hAnsi="Times New Roman" w:cs="Times New Roman"/>
+          <w:sz w:val="20"/>
+        </w:rPr>
+        <w:t>Polisi</w:t>
+      </w:r>
+      <w:proofErr w:type="spellEnd"/>
+      <w:r>
+        <w:rPr>
+          <w:rFonts w:ascii="Times New Roman" w:eastAsia="Times New Roman" w:hAnsi="Times New Roman" w:cs="Times New Roman"/>
+          <w:sz w:val="20"/>
+        </w:rPr>
+        <w:t xml:space="preserve"> </w:t>
+      </w:r>
+      <w:proofErr w:type="spellStart"/>
+      <w:r>
+        <w:rPr>
+          <w:rFonts w:ascii="Times New Roman" w:eastAsia="Times New Roman" w:hAnsi="Times New Roman" w:cs="Times New Roman"/>
+          <w:sz w:val="20"/>
+        </w:rPr>
+        <w:t>Pamong</w:t>
+      </w:r>
+      <w:proofErr w:type="spellEnd"/>
+      <w:r>
+        <w:rPr>
+          <w:rFonts w:ascii="Times New Roman" w:eastAsia="Times New Roman" w:hAnsi="Times New Roman" w:cs="Times New Roman"/>
+          <w:sz w:val="20"/>
+        </w:rPr>
+        <w:t xml:space="preserve"> </w:t>
+      </w:r>
+      <w:proofErr w:type="spellStart"/>
+      <w:r>
+        <w:rPr>
+          <w:rFonts w:ascii="Times New Roman" w:eastAsia="Times New Roman" w:hAnsi="Times New Roman" w:cs="Times New Roman"/>
+          <w:sz w:val="20"/>
+        </w:rPr>
+        <w:t>Praja</w:t>
+      </w:r>
+      <w:proofErr w:type="spellEnd"/>
+      <w:r>
+        <w:rPr>
+          <w:rFonts w:ascii="Times New Roman" w:eastAsia="Times New Roman" w:hAnsi="Times New Roman" w:cs="Times New Roman"/>
+          <w:sz w:val="20"/>
+        </w:rPr>
+        <w:t xml:space="preserve"> Kota Malang.</w:t>
       </w:r>
     </w:p>
     <w:sectPr>

</xml_diff>